<commit_message>
updated documentation and small improvements
</commit_message>
<xml_diff>
--- a/doc/01_08_Dieter_Pisarewski_Maxim_Rjabenko_A1.docx
+++ b/doc/01_08_Dieter_Pisarewski_Maxim_Rjabenko_A1.docx
@@ -1,6 +1,6 @@
 
 <file path=word/document.xml><?xml version="1.0" encoding="utf-8"?>
-<w:document xmlns:wpc="http://schemas.microsoft.com/office/word/2010/wordprocessingCanvas" xmlns:mc="http://schemas.openxmlformats.org/markup-compatibility/2006" xmlns:o="urn:schemas-microsoft-com:office:office" xmlns:r="http://schemas.openxmlformats.org/officeDocument/2006/relationships" xmlns:m="http://schemas.openxmlformats.org/officeDocument/2006/math" xmlns:v="urn:schemas-microsoft-com:vml" xmlns:wp14="http://schemas.microsoft.com/office/word/2010/wordprocessingDrawing" xmlns:wp="http://schemas.openxmlformats.org/drawingml/2006/wordprocessingDrawing" xmlns:w10="urn:schemas-microsoft-com:office:word" xmlns:w="http://schemas.openxmlformats.org/wordprocessingml/2006/main" xmlns:w14="http://schemas.microsoft.com/office/word/2010/wordml" xmlns:wpg="http://schemas.microsoft.com/office/word/2010/wordprocessingGroup" xmlns:wpi="http://schemas.microsoft.com/office/word/2010/wordprocessingInk" xmlns:wne="http://schemas.microsoft.com/office/word/2006/wordml" xmlns:wps="http://schemas.microsoft.com/office/word/2010/wordprocessingShape" mc:Ignorable="w14 wp14">
+<w:document xmlns:ve="http://schemas.openxmlformats.org/markup-compatibility/2006" xmlns:o="urn:schemas-microsoft-com:office:office" xmlns:r="http://schemas.openxmlformats.org/officeDocument/2006/relationships" xmlns:m="http://schemas.openxmlformats.org/officeDocument/2006/math" xmlns:v="urn:schemas-microsoft-com:vml" xmlns:wp="http://schemas.openxmlformats.org/drawingml/2006/wordprocessingDrawing" xmlns:w10="urn:schemas-microsoft-com:office:word" xmlns:w="http://schemas.openxmlformats.org/wordprocessingml/2006/main" xmlns:wne="http://schemas.microsoft.com/office/word/2006/wordml">
   <w:body>
     <w:p>
       <w:r>
@@ -89,7 +89,7 @@
       </w:r>
     </w:p>
     <w:p>
-      <w:hyperlink r:id="rId6" w:history="1">
+      <w:hyperlink r:id="rId5" w:history="1">
         <w:r>
           <w:rPr>
             <w:rStyle w:val="Hyperlink"/>
@@ -145,7 +145,15 @@
     </w:p>
     <w:p>
       <w:r>
-        <w:t>11.10.2013, x Stunden</w:t>
+        <w:t>11.10.2013, 4</w:t>
+      </w:r>
+      <w:r>
+        <w:t xml:space="preserve"> Stunden</w:t>
+      </w:r>
+    </w:p>
+    <w:p>
+      <w:r>
+        <w:t>14.10.2013, 4 Stunden</w:t>
       </w:r>
     </w:p>
     <w:p>
@@ -192,9 +200,6 @@
     <w:p>
       <w:pPr>
         <w:pStyle w:val="berschrift1"/>
-        <w:rPr>
-          <w:rFonts w:hint="eastAsia"/>
-        </w:rPr>
       </w:pPr>
       <w:r>
         <w:t>Client</w:t>
@@ -208,9 +213,11 @@
     <w:p>
       <w:pPr>
         <w:pStyle w:val="berschrift2"/>
-        <w:rPr>
-          <w:rFonts w:hint="eastAsia"/>
-        </w:rPr>
+        <w:numPr>
+          <w:ilvl w:val="0"/>
+          <w:numId w:val="0"/>
+        </w:numPr>
+        <w:ind w:left="576" w:hanging="576"/>
       </w:pPr>
       <w:r>
         <w:t>Architektur</w:t>
@@ -221,7 +228,7 @@
         <w:pStyle w:val="Listenabsatz"/>
         <w:numPr>
           <w:ilvl w:val="0"/>
-          <w:numId w:val="6"/>
+          <w:numId w:val="13"/>
         </w:numPr>
         <w:tabs>
           <w:tab w:val="left" w:pos="708"/>
@@ -231,7 +238,13 @@
         <w:contextualSpacing w:val="0"/>
       </w:pPr>
       <w:r>
-        <w:t>Der Client wird logisch in den Redakteur- und in den Leseclient unterteilt.</w:t>
+        <w:t>Der Client wird logisch in d</w:t>
+      </w:r>
+      <w:r>
+        <w:t>en Redakteur- und in den Lesec</w:t>
+      </w:r>
+      <w:r>
+        <w:t>lient unterteilt.</w:t>
       </w:r>
     </w:p>
     <w:p>
@@ -239,7 +252,7 @@
         <w:pStyle w:val="Listenabsatz"/>
         <w:numPr>
           <w:ilvl w:val="0"/>
-          <w:numId w:val="6"/>
+          <w:numId w:val="13"/>
         </w:numPr>
         <w:tabs>
           <w:tab w:val="left" w:pos="708"/>
@@ -257,7 +270,7 @@
         <w:pStyle w:val="Listenabsatz"/>
         <w:numPr>
           <w:ilvl w:val="0"/>
-          <w:numId w:val="6"/>
+          <w:numId w:val="13"/>
         </w:numPr>
         <w:tabs>
           <w:tab w:val="left" w:pos="708"/>
@@ -275,7 +288,7 @@
         <w:pStyle w:val="Listenabsatz"/>
         <w:numPr>
           <w:ilvl w:val="0"/>
-          <w:numId w:val="6"/>
+          <w:numId w:val="13"/>
         </w:numPr>
         <w:tabs>
           <w:tab w:val="left" w:pos="708"/>
@@ -293,7 +306,7 @@
         <w:pStyle w:val="Listenabsatz"/>
         <w:numPr>
           <w:ilvl w:val="0"/>
-          <w:numId w:val="6"/>
+          <w:numId w:val="13"/>
         </w:numPr>
         <w:tabs>
           <w:tab w:val="left" w:pos="708"/>
@@ -311,7 +324,7 @@
         <w:pStyle w:val="Listenabsatz"/>
         <w:numPr>
           <w:ilvl w:val="0"/>
-          <w:numId w:val="6"/>
+          <w:numId w:val="13"/>
         </w:numPr>
         <w:tabs>
           <w:tab w:val="left" w:pos="708"/>
@@ -321,61 +334,13 @@
         <w:contextualSpacing w:val="0"/>
       </w:pPr>
       <w:r>
-        <w:t xml:space="preserve">Die Zeitabstände </w:t>
-      </w:r>
-      <w:r>
-        <w:t xml:space="preserve">zwischen dem Versenden von Nachrichten </w:t>
-      </w:r>
-      <w:r>
-        <w:t>werden nach 5 versandte</w:t>
-      </w:r>
-      <w:r>
-        <w:t>n Nachrichten geändert.</w:t>
+        <w:t>Die Zeitabstände zwischen dem Versenden von Nachrichten werden nach 5 versandten Nachrichten geändert. Sie vergrößern oder verkleinern</w:t>
       </w:r>
       <w:r>
         <w:t xml:space="preserve"> </w:t>
       </w:r>
       <w:r>
-        <w:t xml:space="preserve">Sie </w:t>
-      </w:r>
-      <w:r>
-        <w:t>vergrößer</w:t>
-      </w:r>
-      <w:r>
-        <w:t>n</w:t>
-      </w:r>
-      <w:r>
-        <w:t xml:space="preserve"> oder verkleiner</w:t>
-      </w:r>
-      <w:r>
-        <w:t>n</w:t>
-      </w:r>
-      <w:r>
-        <w:t xml:space="preserve"> </w:t>
-      </w:r>
-      <w:r>
-        <w:t xml:space="preserve">sich </w:t>
-      </w:r>
-      <w:r>
-        <w:t>zufällig um 50%</w:t>
-      </w:r>
-      <w:r>
-        <w:t>, mindestens jedoch um 1</w:t>
-      </w:r>
-      <w:r>
-        <w:t xml:space="preserve"> Sekunde</w:t>
-      </w:r>
-      <w:r>
-        <w:t xml:space="preserve">, </w:t>
-      </w:r>
-      <w:r>
-        <w:t xml:space="preserve">dürfen </w:t>
-      </w:r>
-      <w:r>
-        <w:t>aber nicht kleiner als 2</w:t>
-      </w:r>
-      <w:r>
-        <w:t xml:space="preserve"> Sekunde sein.</w:t>
+        <w:t>sich zufällig um 50%, mindestens jedoch um 1 Sekunde, dürfen aber nicht kleiner als 2 Sekunde sein.</w:t>
       </w:r>
     </w:p>
     <w:p>
@@ -383,7 +348,7 @@
         <w:pStyle w:val="Listenabsatz"/>
         <w:numPr>
           <w:ilvl w:val="0"/>
-          <w:numId w:val="6"/>
+          <w:numId w:val="13"/>
         </w:numPr>
         <w:tabs>
           <w:tab w:val="left" w:pos="708"/>
@@ -393,13 +358,7 @@
         <w:contextualSpacing w:val="0"/>
       </w:pPr>
       <w:r>
-        <w:t>Das Versenden jeder sechsten</w:t>
-      </w:r>
-      <w:r>
-        <w:t xml:space="preserve"> Nachricht </w:t>
-      </w:r>
-      <w:r>
-        <w:t>wird vergessen.</w:t>
+        <w:t>Das Versenden jeder sechsten Nachricht wird vergessen.</w:t>
       </w:r>
     </w:p>
     <w:p>
@@ -407,7 +366,7 @@
         <w:pStyle w:val="Listenabsatz"/>
         <w:numPr>
           <w:ilvl w:val="0"/>
-          <w:numId w:val="6"/>
+          <w:numId w:val="13"/>
         </w:numPr>
         <w:tabs>
           <w:tab w:val="left" w:pos="708"/>
@@ -432,7 +391,7 @@
         <w:pStyle w:val="Listenabsatz"/>
         <w:numPr>
           <w:ilvl w:val="0"/>
-          <w:numId w:val="6"/>
+          <w:numId w:val="13"/>
         </w:numPr>
         <w:tabs>
           <w:tab w:val="left" w:pos="708"/>
@@ -450,7 +409,7 @@
         <w:pStyle w:val="Listenabsatz"/>
         <w:numPr>
           <w:ilvl w:val="0"/>
-          <w:numId w:val="6"/>
+          <w:numId w:val="13"/>
         </w:numPr>
         <w:tabs>
           <w:tab w:val="left" w:pos="708"/>
@@ -460,19 +419,7 @@
         <w:contextualSpacing w:val="0"/>
       </w:pPr>
       <w:r>
-        <w:t xml:space="preserve">Eigene Nachrichten werden </w:t>
-      </w:r>
-      <w:r>
-        <w:t xml:space="preserve">mit  </w:t>
-      </w:r>
-      <w:r>
-        <w:t>*******</w:t>
-      </w:r>
-      <w:r>
-        <w:t xml:space="preserve"> </w:t>
-      </w:r>
-      <w:r>
-        <w:t>gekennzeichnet.</w:t>
+        <w:t>Eigene Nachrichten werden mit  ******* gekennzeichnet.</w:t>
       </w:r>
     </w:p>
     <w:p>
@@ -480,7 +427,7 @@
         <w:pStyle w:val="Listenabsatz"/>
         <w:numPr>
           <w:ilvl w:val="0"/>
-          <w:numId w:val="6"/>
+          <w:numId w:val="13"/>
         </w:numPr>
         <w:tabs>
           <w:tab w:val="left" w:pos="708"/>
@@ -496,9 +443,6 @@
     <w:p>
       <w:pPr>
         <w:pStyle w:val="berschrift2"/>
-        <w:rPr>
-          <w:rFonts w:hint="eastAsia"/>
-        </w:rPr>
       </w:pPr>
       <w:r>
         <w:t>Konfiguration</w:t>
@@ -514,7 +458,7 @@
         <w:pStyle w:val="Listenabsatz"/>
         <w:numPr>
           <w:ilvl w:val="0"/>
-          <w:numId w:val="7"/>
+          <w:numId w:val="14"/>
         </w:numPr>
         <w:tabs>
           <w:tab w:val="left" w:pos="708"/>
@@ -537,7 +481,7 @@
         <w:pStyle w:val="Listenabsatz"/>
         <w:numPr>
           <w:ilvl w:val="0"/>
-          <w:numId w:val="7"/>
+          <w:numId w:val="14"/>
         </w:numPr>
         <w:tabs>
           <w:tab w:val="left" w:pos="708"/>
@@ -560,7 +504,7 @@
         <w:pStyle w:val="Listenabsatz"/>
         <w:numPr>
           <w:ilvl w:val="0"/>
-          <w:numId w:val="7"/>
+          <w:numId w:val="14"/>
         </w:numPr>
         <w:tabs>
           <w:tab w:val="left" w:pos="708"/>
@@ -595,7 +539,7 @@
         <w:pStyle w:val="Listenabsatz"/>
         <w:numPr>
           <w:ilvl w:val="0"/>
-          <w:numId w:val="7"/>
+          <w:numId w:val="14"/>
         </w:numPr>
         <w:tabs>
           <w:tab w:val="left" w:pos="708"/>
@@ -621,7 +565,7 @@
         <w:pStyle w:val="Listenabsatz"/>
         <w:numPr>
           <w:ilvl w:val="0"/>
-          <w:numId w:val="7"/>
+          <w:numId w:val="14"/>
         </w:numPr>
         <w:tabs>
           <w:tab w:val="left" w:pos="708"/>
@@ -651,121 +595,17 @@
     <w:p>
       <w:pPr>
         <w:pStyle w:val="berschrift2"/>
-        <w:rPr>
-          <w:rFonts w:hint="eastAsia"/>
-        </w:rPr>
       </w:pPr>
       <w:r>
         <w:t>Realisierung</w:t>
       </w:r>
     </w:p>
     <w:p>
-      <w:r>
-        <w:t>Die beiden logischen Einheiten, der Redakteur- und der Leseclient wechseln sich sequentiell ab, sodass das Senden und Abfragen der Nachrichten nacheinander erfolgt.</w:t>
-      </w:r>
-    </w:p>
-    <w:p>
-      <w:r>
-        <w:t xml:space="preserve">Der Programmablauf kann daher in einem einzelnen Prozess erfolgen und die oben genannten Punkte Schritt für Schritt abarbeiten. </w:t>
-      </w:r>
-    </w:p>
-    <w:p>
-      <w:r>
-        <w:t>Die Umsetzung des Clients erfolgt analog zur Architekturbeschreibung. Für das normale Vers</w:t>
-      </w:r>
-      <w:r>
-        <w:t xml:space="preserve">enden der Nachrichten wird </w:t>
-      </w:r>
-      <w:proofErr w:type="spellStart"/>
-      <w:r>
-        <w:t>deliver_messages</w:t>
-      </w:r>
-      <w:proofErr w:type="spellEnd"/>
-      <w:r>
-        <w:t xml:space="preserve"> aufg</w:t>
-      </w:r>
-      <w:r>
-        <w:t xml:space="preserve">erufen und </w:t>
-      </w:r>
-      <w:r>
-        <w:t>Nachrichten werden versendet. Für den Empfang der Nachrichten wird ei</w:t>
-      </w:r>
-      <w:r>
-        <w:t>ne rekursive Funktion gestartet.</w:t>
-      </w:r>
-      <w:r>
-        <w:t xml:space="preserve"> </w:t>
-      </w:r>
-      <w:r>
-        <w:t>S</w:t>
-      </w:r>
-      <w:r>
-        <w:t>ie beendet</w:t>
-      </w:r>
-      <w:r>
-        <w:t xml:space="preserve"> sich</w:t>
-      </w:r>
-      <w:r>
-        <w:t>, sobald der Server keine weiteren Nachrichten in der Queue m</w:t>
-      </w:r>
-      <w:r>
-        <w:t xml:space="preserve">eldet. </w:t>
-      </w:r>
-    </w:p>
-    <w:p>
-      <w:pPr>
-        <w:pStyle w:val="berschrift1"/>
-      </w:pPr>
-    </w:p>
-    <w:p>
-      <w:pPr>
-        <w:pStyle w:val="berschrift1"/>
-        <w:rPr>
-          <w:rFonts w:hint="eastAsia"/>
-        </w:rPr>
-      </w:pPr>
-      <w:r>
-        <w:t>Server</w:t>
-      </w:r>
-    </w:p>
-    <w:p>
-      <w:r>
-        <w:t>Der Server verwaltet di</w:t>
-      </w:r>
-      <w:r>
-        <w:t>e Nachrichten, die von C</w:t>
-      </w:r>
-      <w:r>
-        <w:t>lient</w:t>
-      </w:r>
-      <w:r>
-        <w:t>s</w:t>
-      </w:r>
-      <w:r>
-        <w:t xml:space="preserve"> gesendet werden und liefert diese in richtiger Reihenfolge</w:t>
-      </w:r>
-      <w:r>
-        <w:t xml:space="preserve"> den C</w:t>
-      </w:r>
-      <w:r>
-        <w:t xml:space="preserve">lients </w:t>
-      </w:r>
-      <w:r>
-        <w:t xml:space="preserve">zurück </w:t>
-      </w:r>
-      <w:r>
-        <w:t>aus.</w:t>
-      </w:r>
-    </w:p>
-    <w:p>
-      <w:pPr>
-        <w:pStyle w:val="berschrift2"/>
-        <w:rPr>
-          <w:rFonts w:hint="eastAsia"/>
-        </w:rPr>
-      </w:pPr>
-      <w:r>
-        <w:t>Architektur</w:t>
+      <w:pPr>
+        <w:pStyle w:val="Textkrper"/>
+      </w:pPr>
+      <w:r>
+        <w:t>Wir haben den Clientcode in folgende Module unterteilt:</w:t>
       </w:r>
     </w:p>
     <w:p>
@@ -773,7 +613,7 @@
         <w:pStyle w:val="Listenabsatz"/>
         <w:numPr>
           <w:ilvl w:val="0"/>
-          <w:numId w:val="5"/>
+          <w:numId w:val="13"/>
         </w:numPr>
         <w:tabs>
           <w:tab w:val="left" w:pos="708"/>
@@ -782,14 +622,13 @@
         <w:spacing w:after="160" w:line="256" w:lineRule="auto"/>
         <w:contextualSpacing w:val="0"/>
       </w:pPr>
-      <w:r>
-        <w:t xml:space="preserve">Der Server liefert dem </w:t>
-      </w:r>
-      <w:r>
-        <w:t>C</w:t>
-      </w:r>
-      <w:r>
-        <w:t>lient auf Anfrage eine fortlaufende Nummer für die Nachricht.</w:t>
+      <w:proofErr w:type="spellStart"/>
+      <w:r>
+        <w:t>client</w:t>
+      </w:r>
+      <w:proofErr w:type="spellEnd"/>
+      <w:r>
+        <w:t xml:space="preserve"> – die Zentrale Einheit des Clients mit einem Prozess.</w:t>
       </w:r>
     </w:p>
     <w:p>
@@ -797,7 +636,7 @@
         <w:pStyle w:val="Listenabsatz"/>
         <w:numPr>
           <w:ilvl w:val="0"/>
-          <w:numId w:val="5"/>
+          <w:numId w:val="13"/>
         </w:numPr>
         <w:tabs>
           <w:tab w:val="left" w:pos="708"/>
@@ -806,25 +645,21 @@
         <w:spacing w:after="160" w:line="256" w:lineRule="auto"/>
         <w:contextualSpacing w:val="0"/>
       </w:pPr>
-      <w:r>
-        <w:t>Die dem Server zugesendeten Nachrichten werden über Holdback</w:t>
-      </w:r>
-      <w:r>
-        <w:t xml:space="preserve">queue und </w:t>
-      </w:r>
-      <w:proofErr w:type="spellStart"/>
-      <w:r>
-        <w:t>Delivery</w:t>
-      </w:r>
-      <w:r>
-        <w:t>q</w:t>
-      </w:r>
-      <w:r>
-        <w:t>ueue</w:t>
-      </w:r>
-      <w:proofErr w:type="spellEnd"/>
-      <w:r>
-        <w:t xml:space="preserve"> verwaltet, um die Reihenfolge einzuhalten.</w:t>
+      <w:proofErr w:type="spellStart"/>
+      <w:r>
+        <w:t>client_writer</w:t>
+      </w:r>
+      <w:proofErr w:type="spellEnd"/>
+      <w:r>
+        <w:t xml:space="preserve"> – enthält Funktionen zum Erstellen und Senden neuer Nachrichten an den Server(</w:t>
+      </w:r>
+      <w:proofErr w:type="spellStart"/>
+      <w:r>
+        <w:t>Redakteurclient</w:t>
+      </w:r>
+      <w:proofErr w:type="spellEnd"/>
+      <w:r>
+        <w:t>).</w:t>
       </w:r>
     </w:p>
     <w:p>
@@ -832,7 +667,127 @@
         <w:pStyle w:val="Listenabsatz"/>
         <w:numPr>
           <w:ilvl w:val="0"/>
-          <w:numId w:val="5"/>
+          <w:numId w:val="15"/>
+        </w:numPr>
+        <w:tabs>
+          <w:tab w:val="left" w:pos="708"/>
+        </w:tabs>
+        <w:suppressAutoHyphens/>
+        <w:spacing w:line="240" w:lineRule="auto"/>
+      </w:pPr>
+      <w:proofErr w:type="spellStart"/>
+      <w:r>
+        <w:t>client_reader</w:t>
+      </w:r>
+      <w:proofErr w:type="spellEnd"/>
+      <w:r>
+        <w:t xml:space="preserve"> – enthält Funktionen zum Auslesen aller Nachrichten vom Server(Leseclient).</w:t>
+      </w:r>
+    </w:p>
+    <w:p>
+      <w:r>
+        <w:t>Die beiden logischen Einheiten, der Redakteur- und der Leseclient wechseln sich sequentiell ab, sodass das Senden und Abfragen der Nachrichten nacheinander erfolgt.</w:t>
+      </w:r>
+    </w:p>
+    <w:p>
+      <w:r>
+        <w:t xml:space="preserve">Der Programmablauf kann daher in einem einzelnen Prozess erfolgen und die oben genannten Punkte Schritt für Schritt abarbeiten. </w:t>
+      </w:r>
+    </w:p>
+    <w:p>
+      <w:r>
+        <w:t>Die Umsetzung des Clients erfolgt analog zur Architekturbeschreibung. Für das normale Vers</w:t>
+      </w:r>
+      <w:r>
+        <w:t xml:space="preserve">enden der Nachrichten wird </w:t>
+      </w:r>
+      <w:proofErr w:type="spellStart"/>
+      <w:r>
+        <w:t>deliver_messages</w:t>
+      </w:r>
+      <w:proofErr w:type="spellEnd"/>
+      <w:r>
+        <w:t xml:space="preserve"> aufg</w:t>
+      </w:r>
+      <w:r>
+        <w:t xml:space="preserve">erufen und </w:t>
+      </w:r>
+      <w:r>
+        <w:t>Nachrichten werden versendet. Für den Empfang der Nachrichten wird ei</w:t>
+      </w:r>
+      <w:r>
+        <w:t>ne rekursive Funktion gestartet.</w:t>
+      </w:r>
+      <w:r>
+        <w:t xml:space="preserve"> </w:t>
+      </w:r>
+      <w:r>
+        <w:t>S</w:t>
+      </w:r>
+      <w:r>
+        <w:t>ie beendet</w:t>
+      </w:r>
+      <w:r>
+        <w:t xml:space="preserve"> sich</w:t>
+      </w:r>
+      <w:r>
+        <w:t>, sobald der Server keine weiteren Nachrichten in der Queue m</w:t>
+      </w:r>
+      <w:r>
+        <w:t xml:space="preserve">eldet. </w:t>
+      </w:r>
+    </w:p>
+    <w:p>
+      <w:pPr>
+        <w:pStyle w:val="berschrift1"/>
+      </w:pPr>
+      <w:r>
+        <w:t>Server</w:t>
+      </w:r>
+    </w:p>
+    <w:p>
+      <w:r>
+        <w:t>Der Server verwaltet di</w:t>
+      </w:r>
+      <w:r>
+        <w:t>e Nachrichten, die von C</w:t>
+      </w:r>
+      <w:r>
+        <w:t>lient</w:t>
+      </w:r>
+      <w:r>
+        <w:t>s</w:t>
+      </w:r>
+      <w:r>
+        <w:t xml:space="preserve"> gesendet werden und liefert diese in richtiger Reihenfolge</w:t>
+      </w:r>
+      <w:r>
+        <w:t xml:space="preserve"> den C</w:t>
+      </w:r>
+      <w:r>
+        <w:t xml:space="preserve">lients </w:t>
+      </w:r>
+      <w:r>
+        <w:t xml:space="preserve">zurück </w:t>
+      </w:r>
+      <w:r>
+        <w:t>aus.</w:t>
+      </w:r>
+    </w:p>
+    <w:p>
+      <w:pPr>
+        <w:pStyle w:val="berschrift2"/>
+      </w:pPr>
+      <w:r>
+        <w:t>Architektur</w:t>
+      </w:r>
+    </w:p>
+    <w:p>
+      <w:pPr>
+        <w:pStyle w:val="Listenabsatz"/>
+        <w:numPr>
+          <w:ilvl w:val="0"/>
+          <w:numId w:val="16"/>
         </w:numPr>
         <w:tabs>
           <w:tab w:val="left" w:pos="708"/>
@@ -842,21 +797,13 @@
         <w:contextualSpacing w:val="0"/>
       </w:pPr>
       <w:r>
-        <w:t xml:space="preserve">Der Server protokolliert am Ende der Nachricht den Eingangszeitstempel beim Eintritt in die Holdback- und </w:t>
-      </w:r>
-      <w:proofErr w:type="spellStart"/>
-      <w:r>
-        <w:t>Delivery</w:t>
-      </w:r>
-      <w:r>
-        <w:t>q</w:t>
-      </w:r>
-      <w:r>
-        <w:t>ueue</w:t>
-      </w:r>
-      <w:proofErr w:type="spellEnd"/>
-      <w:r>
-        <w:t>.</w:t>
+        <w:t xml:space="preserve">Der Server liefert dem </w:t>
+      </w:r>
+      <w:r>
+        <w:t>C</w:t>
+      </w:r>
+      <w:r>
+        <w:t>lient auf Anfrage eine fortlaufende Nummer für die Nachricht.</w:t>
       </w:r>
     </w:p>
     <w:p>
@@ -864,7 +811,7 @@
         <w:pStyle w:val="Listenabsatz"/>
         <w:numPr>
           <w:ilvl w:val="0"/>
-          <w:numId w:val="5"/>
+          <w:numId w:val="16"/>
         </w:numPr>
         <w:tabs>
           <w:tab w:val="left" w:pos="708"/>
@@ -874,7 +821,10 @@
         <w:contextualSpacing w:val="0"/>
       </w:pPr>
       <w:r>
-        <w:t xml:space="preserve">Die Größe der </w:t>
+        <w:t>Die dem Server zugesendeten Nachrichten werden über Holdback</w:t>
+      </w:r>
+      <w:r>
+        <w:t xml:space="preserve">queue und </w:t>
       </w:r>
       <w:proofErr w:type="spellStart"/>
       <w:r>
@@ -888,7 +838,7 @@
       </w:r>
       <w:proofErr w:type="spellEnd"/>
       <w:r>
-        <w:t xml:space="preserve"> ist beschränkt, und alte Nachrichten werden bei Überschreitung der Größe entfernt.</w:t>
+        <w:t xml:space="preserve"> verwaltet, um die Reihenfolge einzuhalten.</w:t>
       </w:r>
     </w:p>
     <w:p>
@@ -896,7 +846,7 @@
         <w:pStyle w:val="Listenabsatz"/>
         <w:numPr>
           <w:ilvl w:val="0"/>
-          <w:numId w:val="5"/>
+          <w:numId w:val="16"/>
         </w:numPr>
         <w:tabs>
           <w:tab w:val="left" w:pos="708"/>
@@ -906,20 +856,27 @@
         <w:contextualSpacing w:val="0"/>
       </w:pPr>
       <w:r>
-        <w:t>Die Holdbackq</w:t>
-      </w:r>
-      <w:r>
-        <w:t xml:space="preserve">ueue wird benötigt, </w:t>
-      </w:r>
-      <w:r>
-        <w:t>weil</w:t>
-      </w:r>
-      <w:r>
-        <w:t xml:space="preserve"> die Nachrichten nicht in Reihenfolge eintreffen </w:t>
-      </w:r>
-      <w:r>
-        <w:t>können und eine Lücke entstehen kann</w:t>
-      </w:r>
+        <w:t xml:space="preserve">Der Server protokolliert am Ende der Nachricht den Eingangszeitstempel beim Eintritt in die </w:t>
+      </w:r>
+      <w:proofErr w:type="spellStart"/>
+      <w:r>
+        <w:t>Holdback</w:t>
+      </w:r>
+      <w:proofErr w:type="spellEnd"/>
+      <w:r>
+        <w:t xml:space="preserve">- und </w:t>
+      </w:r>
+      <w:proofErr w:type="spellStart"/>
+      <w:r>
+        <w:t>Delivery</w:t>
+      </w:r>
+      <w:r>
+        <w:t>q</w:t>
+      </w:r>
+      <w:r>
+        <w:t>ueue</w:t>
+      </w:r>
+      <w:proofErr w:type="spellEnd"/>
       <w:r>
         <w:t>.</w:t>
       </w:r>
@@ -929,7 +886,7 @@
         <w:pStyle w:val="Listenabsatz"/>
         <w:numPr>
           <w:ilvl w:val="0"/>
-          <w:numId w:val="5"/>
+          <w:numId w:val="16"/>
         </w:numPr>
         <w:tabs>
           <w:tab w:val="left" w:pos="708"/>
@@ -940,47 +897,21 @@
       </w:pPr>
       <w:r>
         <w:lastRenderedPageBreak/>
-        <w:t>Besteht zwischen de</w:t>
-      </w:r>
-      <w:r>
-        <w:t>r ersten Nachricht der Holdbackq</w:t>
-      </w:r>
-      <w:r>
-        <w:t>ueue und der</w:t>
-      </w:r>
-      <w:r>
-        <w:t xml:space="preserve"> letzten Nachricht der </w:t>
-      </w:r>
-      <w:proofErr w:type="spellStart"/>
-      <w:r>
-        <w:t>Deliveryq</w:t>
+        <w:t xml:space="preserve">Die Größe der </w:t>
+      </w:r>
+      <w:proofErr w:type="spellStart"/>
+      <w:r>
+        <w:t>Delivery</w:t>
+      </w:r>
+      <w:r>
+        <w:t>q</w:t>
       </w:r>
       <w:r>
         <w:t>ueue</w:t>
       </w:r>
       <w:proofErr w:type="spellEnd"/>
       <w:r>
-        <w:t xml:space="preserve"> keine Lücke, wird die Nachricht aus der Holdback</w:t>
-      </w:r>
-      <w:r>
-        <w:t>q</w:t>
-      </w:r>
-      <w:r>
-        <w:t xml:space="preserve">ueue in die </w:t>
-      </w:r>
-      <w:proofErr w:type="spellStart"/>
-      <w:r>
-        <w:t>Delivery</w:t>
-      </w:r>
-      <w:r>
-        <w:t>queue</w:t>
-      </w:r>
-      <w:proofErr w:type="spellEnd"/>
-      <w:r>
-        <w:t xml:space="preserve"> ver</w:t>
-      </w:r>
-      <w:r>
-        <w:t>schoben. Dies erfolgt, solange die Liste nicht leer ist und keine Lücke entsteht.</w:t>
+        <w:t xml:space="preserve"> ist beschränkt, und alte Nachrichten werden bei Überschreitung der Größe entfernt.</w:t>
       </w:r>
     </w:p>
     <w:p>
@@ -988,7 +919,7 @@
         <w:pStyle w:val="Listenabsatz"/>
         <w:numPr>
           <w:ilvl w:val="0"/>
-          <w:numId w:val="5"/>
+          <w:numId w:val="16"/>
         </w:numPr>
         <w:tabs>
           <w:tab w:val="left" w:pos="708"/>
@@ -998,53 +929,22 @@
         <w:contextualSpacing w:val="0"/>
       </w:pPr>
       <w:r>
-        <w:t>Überschreitet die Größe der Holdback</w:t>
-      </w:r>
-      <w:r>
-        <w:t>q</w:t>
-      </w:r>
-      <w:r>
-        <w:t>ueue die Hälfte de</w:t>
-      </w:r>
-      <w:r>
-        <w:t xml:space="preserve">r Maximalgröße für die </w:t>
-      </w:r>
-      <w:proofErr w:type="spellStart"/>
-      <w:r>
-        <w:t>Deliveryq</w:t>
-      </w:r>
-      <w:r>
-        <w:t>ueue</w:t>
-      </w:r>
-      <w:proofErr w:type="spellEnd"/>
-      <w:r>
-        <w:t xml:space="preserve">, besteht eine Lücke. Die wird durch eine Fehlernachricht, die direkt in die </w:t>
-      </w:r>
-      <w:proofErr w:type="spellStart"/>
-      <w:r>
-        <w:t>Delivery</w:t>
-      </w:r>
-      <w:r>
-        <w:t>q</w:t>
-      </w:r>
-      <w:r>
-        <w:t>ueue</w:t>
-      </w:r>
-      <w:proofErr w:type="spellEnd"/>
-      <w:r>
-        <w:t xml:space="preserve"> geschoben wird und die Nummer de</w:t>
-      </w:r>
-      <w:r>
-        <w:t>r ersten Nachricht der Holdbackq</w:t>
-      </w:r>
-      <w:r>
-        <w:t>ueue minus 1 trägt, geschlossen und die Holdback</w:t>
-      </w:r>
-      <w:r>
-        <w:t>q</w:t>
-      </w:r>
-      <w:r>
-        <w:t>ueue wird weiter abgearbeitet.</w:t>
+        <w:t>Die Holdbackq</w:t>
+      </w:r>
+      <w:r>
+        <w:t xml:space="preserve">ueue wird benötigt, </w:t>
+      </w:r>
+      <w:r>
+        <w:t>weil</w:t>
+      </w:r>
+      <w:r>
+        <w:t xml:space="preserve"> die Nachrichten nicht in Reihenfolge eintreffen </w:t>
+      </w:r>
+      <w:r>
+        <w:t>können und eine Lücke entstehen kann</w:t>
+      </w:r>
+      <w:r>
+        <w:t>.</w:t>
       </w:r>
     </w:p>
     <w:p>
@@ -1052,7 +952,7 @@
         <w:pStyle w:val="Listenabsatz"/>
         <w:numPr>
           <w:ilvl w:val="0"/>
-          <w:numId w:val="5"/>
+          <w:numId w:val="16"/>
         </w:numPr>
         <w:tabs>
           <w:tab w:val="left" w:pos="708"/>
@@ -1062,29 +962,47 @@
         <w:contextualSpacing w:val="0"/>
       </w:pPr>
       <w:r>
-        <w:t>Erfolgt in einer vorgegebenen Zeit keine weitere Nachrichtenabfrage von einem Client</w:t>
-      </w:r>
-      <w:r>
-        <w:t xml:space="preserve">, terminiert sich der </w:t>
-      </w:r>
-      <w:r>
-        <w:t>Server.</w:t>
-      </w:r>
-    </w:p>
-    <w:p>
-      <w:pPr>
-        <w:pStyle w:val="berschrift2"/>
-        <w:rPr>
-          <w:rFonts w:hint="eastAsia"/>
-        </w:rPr>
-      </w:pPr>
-      <w:r>
-        <w:t>Konfiguration</w:t>
-      </w:r>
-    </w:p>
-    <w:p>
-      <w:r>
-        <w:t>Folgende Werte sind konfigurierbar:</w:t>
+        <w:t>Besteht zwischen de</w:t>
+      </w:r>
+      <w:r>
+        <w:t>r ersten Nachricht der Holdbackq</w:t>
+      </w:r>
+      <w:r>
+        <w:t>ueue und der</w:t>
+      </w:r>
+      <w:r>
+        <w:t xml:space="preserve"> letzten Nachricht der </w:t>
+      </w:r>
+      <w:proofErr w:type="spellStart"/>
+      <w:r>
+        <w:t>Deliveryq</w:t>
+      </w:r>
+      <w:r>
+        <w:t>ueue</w:t>
+      </w:r>
+      <w:proofErr w:type="spellEnd"/>
+      <w:r>
+        <w:t xml:space="preserve"> keine Lücke, wird die Nachricht aus der Holdback</w:t>
+      </w:r>
+      <w:r>
+        <w:t>q</w:t>
+      </w:r>
+      <w:r>
+        <w:t xml:space="preserve">ueue in die </w:t>
+      </w:r>
+      <w:proofErr w:type="spellStart"/>
+      <w:r>
+        <w:t>Delivery</w:t>
+      </w:r>
+      <w:r>
+        <w:t>queue</w:t>
+      </w:r>
+      <w:proofErr w:type="spellEnd"/>
+      <w:r>
+        <w:t xml:space="preserve"> ver</w:t>
+      </w:r>
+      <w:r>
+        <w:t>schoben. Dies erfolgt, solange die Liste nicht leer ist und keine Lücke entsteht.</w:t>
       </w:r>
     </w:p>
     <w:p>
@@ -1092,7 +1010,7 @@
         <w:pStyle w:val="Listenabsatz"/>
         <w:numPr>
           <w:ilvl w:val="0"/>
-          <w:numId w:val="7"/>
+          <w:numId w:val="16"/>
         </w:numPr>
         <w:tabs>
           <w:tab w:val="left" w:pos="708"/>
@@ -1101,13 +1019,54 @@
         <w:spacing w:after="160" w:line="256" w:lineRule="auto"/>
         <w:contextualSpacing w:val="0"/>
       </w:pPr>
-      <w:proofErr w:type="spellStart"/>
-      <w:r>
-        <w:t>latency</w:t>
-      </w:r>
-      <w:proofErr w:type="spellEnd"/>
-      <w:r>
-        <w:t>, die Zeit, bis der Server sich nach der letzten Abfrage beendet.</w:t>
+      <w:r>
+        <w:t>Überschreitet die Größe der Holdback</w:t>
+      </w:r>
+      <w:r>
+        <w:t>q</w:t>
+      </w:r>
+      <w:r>
+        <w:t>ueue die Hälfte de</w:t>
+      </w:r>
+      <w:r>
+        <w:t xml:space="preserve">r Maximalgröße für die </w:t>
+      </w:r>
+      <w:proofErr w:type="spellStart"/>
+      <w:r>
+        <w:t>Deliveryq</w:t>
+      </w:r>
+      <w:r>
+        <w:t>ueue</w:t>
+      </w:r>
+      <w:proofErr w:type="spellEnd"/>
+      <w:r>
+        <w:t xml:space="preserve">, besteht eine Lücke. Die wird durch eine Fehlernachricht, die direkt in die </w:t>
+      </w:r>
+      <w:proofErr w:type="spellStart"/>
+      <w:r>
+        <w:t>Delivery</w:t>
+      </w:r>
+      <w:r>
+        <w:t>q</w:t>
+      </w:r>
+      <w:r>
+        <w:t>ueue</w:t>
+      </w:r>
+      <w:proofErr w:type="spellEnd"/>
+      <w:r>
+        <w:t xml:space="preserve"> geschoben wird und die Nummer de</w:t>
+      </w:r>
+      <w:r>
+        <w:t>r ersten Nachricht der Holdbackq</w:t>
+      </w:r>
+      <w:r>
+        <w:t>ueue minus 1 trägt, geschlossen und die Holdback</w:t>
+      </w:r>
+      <w:r>
+        <w:t>q</w:t>
+      </w:r>
+      <w:r>
+        <w:t>ueue wird weiter abgearbeitet.</w:t>
       </w:r>
     </w:p>
     <w:p>
@@ -1115,7 +1074,7 @@
         <w:pStyle w:val="Listenabsatz"/>
         <w:numPr>
           <w:ilvl w:val="0"/>
-          <w:numId w:val="7"/>
+          <w:numId w:val="16"/>
         </w:numPr>
         <w:tabs>
           <w:tab w:val="left" w:pos="708"/>
@@ -1124,13 +1083,27 @@
         <w:spacing w:after="160" w:line="256" w:lineRule="auto"/>
         <w:contextualSpacing w:val="0"/>
       </w:pPr>
-      <w:proofErr w:type="spellStart"/>
-      <w:r>
-        <w:t>clientlifetime</w:t>
-      </w:r>
-      <w:proofErr w:type="spellEnd"/>
-      <w:r>
-        <w:t>, die Zeit, nach der ein Client vergessen wird.</w:t>
+      <w:r>
+        <w:t>Erfolgt in einer vorgegebenen Zeit keine weitere Nachrichtenabfrage von einem Client</w:t>
+      </w:r>
+      <w:r>
+        <w:t xml:space="preserve">, terminiert sich der </w:t>
+      </w:r>
+      <w:r>
+        <w:t>Server.</w:t>
+      </w:r>
+    </w:p>
+    <w:p>
+      <w:pPr>
+        <w:pStyle w:val="berschrift2"/>
+      </w:pPr>
+      <w:r>
+        <w:t>Konfiguration</w:t>
+      </w:r>
+    </w:p>
+    <w:p>
+      <w:r>
+        <w:t>Folgende Werte sind konfigurierbar:</w:t>
       </w:r>
     </w:p>
     <w:p>
@@ -1138,7 +1111,7 @@
         <w:pStyle w:val="Listenabsatz"/>
         <w:numPr>
           <w:ilvl w:val="0"/>
-          <w:numId w:val="7"/>
+          <w:numId w:val="11"/>
         </w:numPr>
         <w:tabs>
           <w:tab w:val="left" w:pos="708"/>
@@ -1149,11 +1122,11 @@
       </w:pPr>
       <w:proofErr w:type="spellStart"/>
       <w:r>
-        <w:t>servername</w:t>
-      </w:r>
-      <w:proofErr w:type="spellEnd"/>
-      <w:r>
-        <w:t>, an dem die Nachrichten gesendet werden.</w:t>
+        <w:t>latency</w:t>
+      </w:r>
+      <w:proofErr w:type="spellEnd"/>
+      <w:r>
+        <w:t>, die Zeit, bis der Server sich nach der letzten Abfrage beendet.</w:t>
       </w:r>
     </w:p>
     <w:p>
@@ -1161,7 +1134,7 @@
         <w:pStyle w:val="Listenabsatz"/>
         <w:numPr>
           <w:ilvl w:val="0"/>
-          <w:numId w:val="7"/>
+          <w:numId w:val="11"/>
         </w:numPr>
         <w:tabs>
           <w:tab w:val="left" w:pos="708"/>
@@ -1172,22 +1145,11 @@
       </w:pPr>
       <w:proofErr w:type="spellStart"/>
       <w:r>
-        <w:t>dlq_limit</w:t>
-      </w:r>
-      <w:proofErr w:type="spellEnd"/>
-      <w:r>
-        <w:t xml:space="preserve">, die Maximalgröße der </w:t>
-      </w:r>
-      <w:proofErr w:type="spellStart"/>
-      <w:r>
-        <w:t>Deliveryq</w:t>
-      </w:r>
-      <w:r>
-        <w:t>ueue</w:t>
-      </w:r>
-      <w:proofErr w:type="spellEnd"/>
-      <w:r>
-        <w:t>.</w:t>
+        <w:t>clientlifetime</w:t>
+      </w:r>
+      <w:proofErr w:type="spellEnd"/>
+      <w:r>
+        <w:t>, die Zeit, nach der ein Client vergessen wird.</w:t>
       </w:r>
     </w:p>
     <w:p>
@@ -1195,7 +1157,7 @@
         <w:pStyle w:val="Listenabsatz"/>
         <w:numPr>
           <w:ilvl w:val="0"/>
-          <w:numId w:val="7"/>
+          <w:numId w:val="11"/>
         </w:numPr>
         <w:tabs>
           <w:tab w:val="left" w:pos="708"/>
@@ -1206,6 +1168,63 @@
       </w:pPr>
       <w:proofErr w:type="spellStart"/>
       <w:r>
+        <w:t>servername</w:t>
+      </w:r>
+      <w:proofErr w:type="spellEnd"/>
+      <w:r>
+        <w:t>, an dem die Nachrichten gesendet werden.</w:t>
+      </w:r>
+    </w:p>
+    <w:p>
+      <w:pPr>
+        <w:pStyle w:val="Listenabsatz"/>
+        <w:numPr>
+          <w:ilvl w:val="0"/>
+          <w:numId w:val="11"/>
+        </w:numPr>
+        <w:tabs>
+          <w:tab w:val="left" w:pos="708"/>
+        </w:tabs>
+        <w:suppressAutoHyphens/>
+        <w:spacing w:after="160" w:line="256" w:lineRule="auto"/>
+        <w:contextualSpacing w:val="0"/>
+      </w:pPr>
+      <w:proofErr w:type="spellStart"/>
+      <w:r>
+        <w:t>dlq_limit</w:t>
+      </w:r>
+      <w:proofErr w:type="spellEnd"/>
+      <w:r>
+        <w:t xml:space="preserve">, die Maximalgröße der </w:t>
+      </w:r>
+      <w:proofErr w:type="spellStart"/>
+      <w:r>
+        <w:t>Deliveryq</w:t>
+      </w:r>
+      <w:r>
+        <w:t>ueue</w:t>
+      </w:r>
+      <w:proofErr w:type="spellEnd"/>
+      <w:r>
+        <w:t>.</w:t>
+      </w:r>
+    </w:p>
+    <w:p>
+      <w:pPr>
+        <w:pStyle w:val="Listenabsatz"/>
+        <w:numPr>
+          <w:ilvl w:val="0"/>
+          <w:numId w:val="11"/>
+        </w:numPr>
+        <w:tabs>
+          <w:tab w:val="left" w:pos="708"/>
+        </w:tabs>
+        <w:suppressAutoHyphens/>
+        <w:spacing w:after="160" w:line="256" w:lineRule="auto"/>
+        <w:contextualSpacing w:val="0"/>
+      </w:pPr>
+      <w:proofErr w:type="spellStart"/>
+      <w:r>
         <w:t>log_file</w:t>
       </w:r>
       <w:proofErr w:type="spellEnd"/>
@@ -1216,407 +1235,515 @@
     <w:p>
       <w:pPr>
         <w:pStyle w:val="berschrift2"/>
-        <w:rPr>
-          <w:rFonts w:hint="eastAsia"/>
-        </w:rPr>
       </w:pPr>
       <w:r>
         <w:t>Realisierung</w:t>
       </w:r>
     </w:p>
     <w:p>
-      <w:r>
-        <w:t xml:space="preserve">Wir haben unseren Server in folgende Einheiten aufgeteilt: </w:t>
-      </w:r>
-      <w:proofErr w:type="spellStart"/>
+      <w:pPr>
+        <w:tabs>
+          <w:tab w:val="left" w:pos="708"/>
+        </w:tabs>
+        <w:suppressAutoHyphens/>
+        <w:spacing w:after="160" w:line="256" w:lineRule="auto"/>
+      </w:pPr>
+      <w:r>
+        <w:t xml:space="preserve">Wir haben den </w:t>
+      </w:r>
+      <w:r>
+        <w:t>Serverc</w:t>
+      </w:r>
+      <w:r>
+        <w:t>ode in folgende Module unterteilt:</w:t>
+      </w:r>
+    </w:p>
+    <w:p>
+      <w:pPr>
+        <w:pStyle w:val="Listenabsatz"/>
+        <w:numPr>
+          <w:ilvl w:val="0"/>
+          <w:numId w:val="16"/>
+        </w:numPr>
+        <w:tabs>
+          <w:tab w:val="left" w:pos="708"/>
+        </w:tabs>
+        <w:suppressAutoHyphens/>
+        <w:spacing w:after="160" w:line="256" w:lineRule="auto"/>
+        <w:contextualSpacing w:val="0"/>
+      </w:pPr>
+      <w:proofErr w:type="spellStart"/>
+      <w:r>
+        <w:t>server</w:t>
+      </w:r>
+      <w:proofErr w:type="spellEnd"/>
+      <w:r>
+        <w:t xml:space="preserve"> – d</w:t>
+      </w:r>
+      <w:r>
+        <w:t>ie zentrale Einheit des Servers</w:t>
+      </w:r>
+      <w:r>
+        <w:t xml:space="preserve"> mit dem Prozess, der Anfragen von Clients empfängt</w:t>
+      </w:r>
+      <w:r>
+        <w:t>.</w:t>
+      </w:r>
+    </w:p>
+    <w:p>
+      <w:pPr>
+        <w:pStyle w:val="Listenabsatz"/>
+        <w:numPr>
+          <w:ilvl w:val="0"/>
+          <w:numId w:val="16"/>
+        </w:numPr>
+        <w:tabs>
+          <w:tab w:val="left" w:pos="708"/>
+        </w:tabs>
+        <w:suppressAutoHyphens/>
+        <w:spacing w:after="160" w:line="256" w:lineRule="auto"/>
+        <w:contextualSpacing w:val="0"/>
+      </w:pPr>
+      <w:proofErr w:type="spellStart"/>
+      <w:r>
+        <w:t>sender</w:t>
+      </w:r>
+      <w:proofErr w:type="spellEnd"/>
+      <w:r>
+        <w:t xml:space="preserve"> – enthält Funktionen zum Senden</w:t>
+      </w:r>
+      <w:r>
+        <w:t xml:space="preserve"> von Nachrichten an Clients.</w:t>
+      </w:r>
+    </w:p>
+    <w:p>
+      <w:pPr>
+        <w:pStyle w:val="Listenabsatz"/>
+        <w:numPr>
+          <w:ilvl w:val="0"/>
+          <w:numId w:val="16"/>
+        </w:numPr>
+        <w:tabs>
+          <w:tab w:val="left" w:pos="708"/>
+        </w:tabs>
+        <w:suppressAutoHyphens/>
+        <w:spacing w:after="160" w:line="256" w:lineRule="auto"/>
+        <w:contextualSpacing w:val="0"/>
+      </w:pPr>
+      <w:proofErr w:type="spellStart"/>
+      <w:r>
+        <w:t>queue_manager</w:t>
+      </w:r>
+      <w:proofErr w:type="spellEnd"/>
+      <w:r>
+        <w:t xml:space="preserve"> – enthält Funktionen zum Verwalten von Holdbackqueue und </w:t>
+      </w:r>
+      <w:proofErr w:type="spellStart"/>
+      <w:r>
+        <w:t>Deliveryqueue</w:t>
+      </w:r>
+      <w:proofErr w:type="spellEnd"/>
+      <w:r>
+        <w:t>.</w:t>
+      </w:r>
+    </w:p>
+    <w:p>
+      <w:pPr>
+        <w:pStyle w:val="Listenabsatz"/>
+        <w:numPr>
+          <w:ilvl w:val="0"/>
+          <w:numId w:val="16"/>
+        </w:numPr>
+        <w:tabs>
+          <w:tab w:val="left" w:pos="708"/>
+        </w:tabs>
+        <w:suppressAutoHyphens/>
+        <w:spacing w:after="160" w:line="256" w:lineRule="auto"/>
+        <w:contextualSpacing w:val="0"/>
+      </w:pPr>
+      <w:proofErr w:type="spellStart"/>
+      <w:r>
+        <w:t>client_manager</w:t>
+      </w:r>
+      <w:proofErr w:type="spellEnd"/>
+      <w:r>
+        <w:t xml:space="preserve"> – ein Prozess, der Daten über Clients speichert.</w:t>
+      </w:r>
+    </w:p>
+    <w:p>
+      <w:pPr>
+        <w:pStyle w:val="Listenabsatz"/>
+        <w:numPr>
+          <w:ilvl w:val="0"/>
+          <w:numId w:val="16"/>
+        </w:numPr>
+        <w:tabs>
+          <w:tab w:val="left" w:pos="708"/>
+        </w:tabs>
+        <w:suppressAutoHyphens/>
+        <w:spacing w:after="160" w:line="256" w:lineRule="auto"/>
+        <w:contextualSpacing w:val="0"/>
+      </w:pPr>
+      <w:proofErr w:type="spellStart"/>
+      <w:r>
+        <w:t>t</w:t>
+      </w:r>
+      <w:r>
+        <w:t>ools</w:t>
+      </w:r>
+      <w:proofErr w:type="spellEnd"/>
+      <w:r>
+        <w:t xml:space="preserve"> – enthält allgemeine Hilfsfunktionen.</w:t>
+      </w:r>
+    </w:p>
+    <w:p>
+      <w:pPr>
+        <w:tabs>
+          <w:tab w:val="left" w:pos="708"/>
+        </w:tabs>
+        <w:suppressAutoHyphens/>
+        <w:spacing w:after="160" w:line="256" w:lineRule="auto"/>
+      </w:pPr>
+      <w:r>
+        <w:t>Der Server besteht aus 2 Prozessen: Server und ClientManager.</w:t>
+      </w:r>
+    </w:p>
+    <w:p>
+      <w:r>
+        <w:t xml:space="preserve">Die zentrale Einheit (der </w:t>
+      </w:r>
       <w:r>
         <w:rPr>
           <w:b/>
         </w:rPr>
-        <w:t>QueueManager</w:t>
-      </w:r>
-      <w:proofErr w:type="spellEnd"/>
-      <w:r>
-        <w:t xml:space="preserve">, </w:t>
-      </w:r>
-      <w:proofErr w:type="spellStart"/>
+        <w:t>Server</w:t>
+      </w:r>
+      <w:r>
+        <w:t xml:space="preserve"> selber) übernimmt die Kommunikation mit den Clients und die Verarbeitung der drei in der Schnittstelle beschriebenen Nachrichten.</w:t>
+      </w:r>
+    </w:p>
+    <w:p>
+      <w:pPr>
+        <w:pStyle w:val="Listenabsatz"/>
+        <w:numPr>
+          <w:ilvl w:val="0"/>
+          <w:numId w:val="12"/>
+        </w:numPr>
+        <w:tabs>
+          <w:tab w:val="left" w:pos="708"/>
+        </w:tabs>
+        <w:suppressAutoHyphens/>
+        <w:spacing w:after="160" w:line="256" w:lineRule="auto"/>
+        <w:contextualSpacing w:val="0"/>
+      </w:pPr>
+      <w:r>
+        <w:t xml:space="preserve">Auf </w:t>
+      </w:r>
+      <w:proofErr w:type="spellStart"/>
+      <w:r>
+        <w:t>getmsgid</w:t>
+      </w:r>
+      <w:proofErr w:type="spellEnd"/>
+      <w:r>
+        <w:t xml:space="preserve"> wird eine fortlaufende Zahl zurückgeliefert. Dies erledigt der Server selbst, ohne auf die anderen Einheiten zuzugreifen.</w:t>
+      </w:r>
+    </w:p>
+    <w:p>
+      <w:pPr>
+        <w:pStyle w:val="Listenabsatz"/>
+        <w:numPr>
+          <w:ilvl w:val="0"/>
+          <w:numId w:val="12"/>
+        </w:numPr>
+        <w:tabs>
+          <w:tab w:val="left" w:pos="708"/>
+        </w:tabs>
+        <w:suppressAutoHyphens/>
+        <w:spacing w:after="160" w:line="256" w:lineRule="auto"/>
+        <w:contextualSpacing w:val="0"/>
+      </w:pPr>
+      <w:r>
+        <w:t xml:space="preserve">Auf </w:t>
+      </w:r>
+      <w:proofErr w:type="spellStart"/>
+      <w:r>
+        <w:t>getmessages</w:t>
+      </w:r>
+      <w:proofErr w:type="spellEnd"/>
+      <w:r>
+        <w:t xml:space="preserve"> wird die älteste ungelesene Nachricht in der </w:t>
+      </w:r>
+      <w:proofErr w:type="spellStart"/>
+      <w:r>
+        <w:t>Deliveryqueue</w:t>
+      </w:r>
+      <w:proofErr w:type="spellEnd"/>
+      <w:r>
+        <w:t xml:space="preserve"> an den Client gesendet. </w:t>
+      </w:r>
+    </w:p>
+    <w:p>
+      <w:pPr>
+        <w:pStyle w:val="Listenabsatz"/>
+        <w:numPr>
+          <w:ilvl w:val="0"/>
+          <w:numId w:val="12"/>
+        </w:numPr>
+        <w:tabs>
+          <w:tab w:val="left" w:pos="708"/>
+        </w:tabs>
+        <w:suppressAutoHyphens/>
+        <w:spacing w:after="160" w:line="256" w:lineRule="auto"/>
+        <w:contextualSpacing w:val="0"/>
+      </w:pPr>
+      <w:r>
+        <w:lastRenderedPageBreak/>
+        <w:t xml:space="preserve">Auf </w:t>
+      </w:r>
+      <w:proofErr w:type="spellStart"/>
+      <w:r>
+        <w:t>dropmessage</w:t>
+      </w:r>
+      <w:proofErr w:type="spellEnd"/>
+      <w:r>
+        <w:t xml:space="preserve"> wird die Nachricht in der Holdback</w:t>
+      </w:r>
+      <w:r>
+        <w:t>q</w:t>
+      </w:r>
+      <w:r>
+        <w:t>ueue gespeichert.</w:t>
+      </w:r>
+      <w:r>
+        <w:t xml:space="preserve"> Anschließend werden Nachrichten aus der Holdbackq</w:t>
+      </w:r>
+      <w:r>
+        <w:t xml:space="preserve">ueue </w:t>
+      </w:r>
+      <w:r>
+        <w:t>in</w:t>
+      </w:r>
+      <w:r>
+        <w:t xml:space="preserve"> die </w:t>
+      </w:r>
+      <w:proofErr w:type="spellStart"/>
+      <w:r>
+        <w:t>Delivery</w:t>
+      </w:r>
+      <w:r>
+        <w:t>queue</w:t>
+      </w:r>
+      <w:proofErr w:type="spellEnd"/>
+      <w:r>
+        <w:t xml:space="preserve"> übertragen</w:t>
+      </w:r>
+      <w:r>
+        <w:t xml:space="preserve">. </w:t>
+      </w:r>
+      <w:bookmarkStart w:id="0" w:name="_GoBack"/>
+      <w:bookmarkEnd w:id="0"/>
+    </w:p>
+    <w:p>
+      <w:r>
+        <w:t>Jede erhaltene Nachricht kommt zuerst in die Holdback</w:t>
+      </w:r>
+      <w:r>
+        <w:t>q</w:t>
+      </w:r>
+      <w:r>
+        <w:t xml:space="preserve">ueue. Nach dem Speichern der Nachricht in die </w:t>
+      </w:r>
+      <w:r>
+        <w:t>Holdbackqueue</w:t>
+      </w:r>
+      <w:r>
+        <w:t xml:space="preserve"> wird zunächst die auf die neueste Nachricht aus der </w:t>
+      </w:r>
+      <w:proofErr w:type="spellStart"/>
+      <w:r>
+        <w:t>Deliveryqueue</w:t>
+      </w:r>
+      <w:proofErr w:type="spellEnd"/>
+      <w:r>
+        <w:t xml:space="preserve"> folgende Nachricht gesucht. In diesem Fall wird diese von der </w:t>
+      </w:r>
+      <w:r>
+        <w:t>Holdbackqueue</w:t>
+      </w:r>
+      <w:r>
+        <w:t xml:space="preserve"> in die </w:t>
+      </w:r>
+      <w:proofErr w:type="spellStart"/>
+      <w:r>
+        <w:t>Deliveryqueue</w:t>
+      </w:r>
+      <w:proofErr w:type="spellEnd"/>
+      <w:r>
+        <w:t xml:space="preserve"> geschoben. Ist die </w:t>
+      </w:r>
+      <w:proofErr w:type="spellStart"/>
+      <w:r>
+        <w:t>Deliveryqueue</w:t>
+      </w:r>
+      <w:proofErr w:type="spellEnd"/>
+      <w:r>
+        <w:t xml:space="preserve"> nun größer als die festgelegte Maximalgröße, wird außerdem die älteste Nachricht gelöscht. Diese Suche wird wiederholt, bis die </w:t>
+      </w:r>
+      <w:r>
+        <w:t>Holdbackqueue</w:t>
+      </w:r>
+      <w:r>
+        <w:t xml:space="preserve"> leer ist, oder eine Lücke gefunden wird.</w:t>
+      </w:r>
+    </w:p>
+    <w:p>
+      <w:r>
+        <w:t>Ans</w:t>
+      </w:r>
+      <w:r>
+        <w:t xml:space="preserve">chließend wird </w:t>
+      </w:r>
+      <w:r>
+        <w:t xml:space="preserve">die Größe der </w:t>
+      </w:r>
+      <w:r>
+        <w:t>Holdbackqueue</w:t>
+      </w:r>
+      <w:r>
+        <w:t xml:space="preserve"> geprüft</w:t>
+      </w:r>
+      <w:r>
+        <w:t xml:space="preserve">. Überschreitet diese die Hälfte der Maximalgröße der </w:t>
+      </w:r>
+      <w:proofErr w:type="spellStart"/>
+      <w:r>
+        <w:t>Deliveryqueue</w:t>
+      </w:r>
+      <w:proofErr w:type="spellEnd"/>
+      <w:r>
+        <w:t>, g</w:t>
+      </w:r>
+      <w:r>
+        <w:t>eht der Server</w:t>
+      </w:r>
+      <w:r>
+        <w:t xml:space="preserve"> davon aus, dass in der </w:t>
+      </w:r>
+      <w:r>
+        <w:t>Holdbackqueue</w:t>
+      </w:r>
+      <w:r>
+        <w:t xml:space="preserve"> eine Lücke entstanden ist. Dann füllt er diese Lücke mit einer Fehlernachricht und schiebt sie </w:t>
+      </w:r>
+      <w:r>
+        <w:t xml:space="preserve">direkt </w:t>
+      </w:r>
+      <w:r>
+        <w:t xml:space="preserve">in die </w:t>
+      </w:r>
+      <w:proofErr w:type="spellStart"/>
+      <w:r>
+        <w:t>Deliveryqueue</w:t>
+      </w:r>
+      <w:proofErr w:type="spellEnd"/>
+      <w:r>
+        <w:t xml:space="preserve"> mit der größten Nachrichtennummer in der Lücke.</w:t>
+      </w:r>
+    </w:p>
+    <w:p>
+      <w:r>
+        <w:t xml:space="preserve">Bei der Auslieferung der Nachrichten an Clients </w:t>
+      </w:r>
+      <w:r>
+        <w:t xml:space="preserve">fragt </w:t>
+      </w:r>
+      <w:r>
+        <w:t xml:space="preserve">der Server </w:t>
+      </w:r>
+      <w:r>
+        <w:t>die letzte Nachrichtennummer, die dem Client gesendet wurde, beim ClientManager ab.</w:t>
+      </w:r>
+    </w:p>
+    <w:p>
+      <w:r>
+        <w:t>Dabei überprüft der Se</w:t>
+      </w:r>
+      <w:r>
+        <w:t>rver</w:t>
+      </w:r>
+      <w:r>
+        <w:t xml:space="preserve">, ob der Client dort schon existiert. In diesem Fall prüft er den gespeicherten Zeitstempel und setzt die letzte Nachrichtennummer des Clients zurück, wenn die vergangene Zeit vom Zeitstempel bis zur aktuellen Zeit ein in Konfiguration vorgegebenes Zeitintervall überschreitet. Danach wird der Zeitstempel des Clients aktualisiert und die Nachrichtennummer auf die kleinste Nachrichtennummer in der </w:t>
+      </w:r>
+      <w:proofErr w:type="spellStart"/>
+      <w:r>
+        <w:t>Deliveryqueue</w:t>
+      </w:r>
+      <w:proofErr w:type="spellEnd"/>
+      <w:r>
+        <w:t xml:space="preserve"> gesetzt.</w:t>
+      </w:r>
+    </w:p>
+    <w:p>
+      <w:r>
+        <w:t xml:space="preserve">Als nächstes </w:t>
+      </w:r>
+      <w:r>
+        <w:t xml:space="preserve"> holt</w:t>
+      </w:r>
+      <w:r>
+        <w:t xml:space="preserve"> sich der Server</w:t>
+      </w:r>
+      <w:r>
+        <w:t xml:space="preserve"> Nachrichten aus der </w:t>
+      </w:r>
+      <w:proofErr w:type="spellStart"/>
+      <w:r>
+        <w:t>Deliveryqueue</w:t>
+      </w:r>
+      <w:proofErr w:type="spellEnd"/>
+      <w:r>
+        <w:t>, wählt die benötigte Nachricht aus und sendet sie an den Client.</w:t>
+      </w:r>
+    </w:p>
+    <w:p>
+      <w:r>
+        <w:t>E</w:t>
+      </w:r>
+      <w:r>
+        <w:t xml:space="preserve">in weiterer Prozess </w:t>
+      </w:r>
+      <w:r>
+        <w:t xml:space="preserve">des Servers </w:t>
+      </w:r>
+      <w:r>
+        <w:t>ist der</w:t>
+      </w:r>
+      <w:r>
+        <w:rPr>
+          <w:b/>
+        </w:rPr>
+        <w:t xml:space="preserve"> </w:t>
+      </w:r>
       <w:r>
         <w:rPr>
           <w:b/>
         </w:rPr>
         <w:t>ClientManager</w:t>
       </w:r>
-      <w:proofErr w:type="spellEnd"/>
-      <w:r>
-        <w:t xml:space="preserve"> und </w:t>
-      </w:r>
       <w:r>
         <w:rPr>
           <w:b/>
         </w:rPr>
-        <w:t>Sender</w:t>
-      </w:r>
-      <w:r>
-        <w:t xml:space="preserve"> sowie 2 </w:t>
-      </w:r>
-      <w:r>
-        <w:rPr>
-          <w:b/>
-        </w:rPr>
-        <w:t>Queues</w:t>
-      </w:r>
-      <w:r>
-        <w:t xml:space="preserve"> zum Speichern der Nachrichten.</w:t>
-      </w:r>
-    </w:p>
-    <w:p>
-      <w:r>
-        <w:t>Die zentrale Einheit (der Server selber) übernimmt die Kommunikation mit den Clients und die Verarbeitung der drei in der Schnittstelle beschriebenen Nachrichten.</w:t>
-      </w:r>
-    </w:p>
-    <w:p>
-      <w:pPr>
-        <w:pStyle w:val="Listenabsatz"/>
-        <w:numPr>
-          <w:ilvl w:val="0"/>
-          <w:numId w:val="4"/>
-        </w:numPr>
-        <w:tabs>
-          <w:tab w:val="left" w:pos="708"/>
-        </w:tabs>
-        <w:suppressAutoHyphens/>
-        <w:spacing w:after="160" w:line="256" w:lineRule="auto"/>
-        <w:contextualSpacing w:val="0"/>
-      </w:pPr>
-      <w:r>
-        <w:t xml:space="preserve">Auf </w:t>
-      </w:r>
-      <w:proofErr w:type="spellStart"/>
-      <w:r>
-        <w:t>getmsgid</w:t>
-      </w:r>
-      <w:proofErr w:type="spellEnd"/>
-      <w:r>
-        <w:t xml:space="preserve"> wird eine fortlaufende Zahl zurückgeliefert. Dies erledigt der Server selbst, ohne auf die anderen Einheiten zuzugreifen.</w:t>
-      </w:r>
-    </w:p>
-    <w:p>
-      <w:pPr>
-        <w:pStyle w:val="Listenabsatz"/>
-        <w:numPr>
-          <w:ilvl w:val="0"/>
-          <w:numId w:val="4"/>
-        </w:numPr>
-        <w:tabs>
-          <w:tab w:val="left" w:pos="708"/>
-        </w:tabs>
-        <w:suppressAutoHyphens/>
-        <w:spacing w:after="160" w:line="256" w:lineRule="auto"/>
-        <w:contextualSpacing w:val="0"/>
-      </w:pPr>
-      <w:r>
-        <w:t xml:space="preserve">Auf </w:t>
-      </w:r>
-      <w:proofErr w:type="spellStart"/>
-      <w:r>
-        <w:t>getmessages</w:t>
-      </w:r>
-      <w:proofErr w:type="spellEnd"/>
-      <w:r>
-        <w:t xml:space="preserve"> wird die älteste ungelesene Nachricht in der </w:t>
-      </w:r>
-      <w:proofErr w:type="spellStart"/>
-      <w:r>
-        <w:t>Delivery</w:t>
-      </w:r>
-      <w:r>
-        <w:t>queue</w:t>
-      </w:r>
-      <w:proofErr w:type="spellEnd"/>
-      <w:r>
-        <w:t xml:space="preserve"> an den Client gesendet. </w:t>
-      </w:r>
-    </w:p>
-    <w:p>
-      <w:pPr>
-        <w:pStyle w:val="Listenabsatz"/>
-        <w:numPr>
-          <w:ilvl w:val="0"/>
-          <w:numId w:val="4"/>
-        </w:numPr>
-        <w:tabs>
-          <w:tab w:val="left" w:pos="708"/>
-        </w:tabs>
-        <w:suppressAutoHyphens/>
-        <w:spacing w:after="160" w:line="256" w:lineRule="auto"/>
-        <w:contextualSpacing w:val="0"/>
-      </w:pPr>
-      <w:r>
-        <w:t xml:space="preserve">Auf </w:t>
-      </w:r>
-      <w:proofErr w:type="spellStart"/>
-      <w:r>
-        <w:t>dropmessage</w:t>
-      </w:r>
-      <w:proofErr w:type="spellEnd"/>
-      <w:r>
-        <w:t xml:space="preserve"> wird die Nachricht in der Holdback</w:t>
-      </w:r>
-      <w:r>
-        <w:t>q</w:t>
-      </w:r>
-      <w:r>
-        <w:t>ueue gespeichert.</w:t>
-      </w:r>
-      <w:r>
-        <w:t xml:space="preserve"> Anschließend werden Nachrichten aus der Holdbackq</w:t>
-      </w:r>
-      <w:r>
-        <w:t xml:space="preserve">ueue </w:t>
-      </w:r>
-      <w:r>
-        <w:t>in</w:t>
-      </w:r>
-      <w:r>
-        <w:t xml:space="preserve"> die </w:t>
-      </w:r>
-      <w:proofErr w:type="spellStart"/>
-      <w:r>
-        <w:t>Delivery</w:t>
-      </w:r>
-      <w:r>
-        <w:t>queue</w:t>
-      </w:r>
-      <w:proofErr w:type="spellEnd"/>
-      <w:r>
-        <w:t xml:space="preserve"> übertragen</w:t>
-      </w:r>
-      <w:r>
-        <w:t xml:space="preserve">. </w:t>
-      </w:r>
-      <w:bookmarkStart w:id="0" w:name="_GoBack"/>
-      <w:bookmarkEnd w:id="0"/>
-    </w:p>
-    <w:p>
-      <w:pPr>
-        <w:tabs>
-          <w:tab w:val="left" w:pos="708"/>
-        </w:tabs>
-        <w:suppressAutoHyphens/>
-        <w:spacing w:after="160" w:line="256" w:lineRule="auto"/>
-      </w:pPr>
-      <w:proofErr w:type="spellStart"/>
-      <w:r>
-        <w:rPr>
-          <w:b/>
-        </w:rPr>
-        <w:t>QueueManager</w:t>
-      </w:r>
-      <w:proofErr w:type="spellEnd"/>
-      <w:r>
-        <w:t xml:space="preserve"> ist verantwortlich für das Verwalten der eingehenden Nachrichten in die </w:t>
-      </w:r>
-      <w:proofErr w:type="spellStart"/>
-      <w:r>
-        <w:t>HoldbackQueue</w:t>
-      </w:r>
-      <w:proofErr w:type="spellEnd"/>
-      <w:r>
-        <w:t xml:space="preserve"> und Übertragung dieser Nachrichten in die </w:t>
-      </w:r>
-      <w:proofErr w:type="spellStart"/>
-      <w:r>
-        <w:t>DeliveryQueue</w:t>
-      </w:r>
-      <w:proofErr w:type="spellEnd"/>
-      <w:r>
         <w:t>.</w:t>
       </w:r>
-    </w:p>
-    <w:p>
-      <w:r>
-        <w:t xml:space="preserve">Jede erhaltene Nachricht kommt zuerst in die </w:t>
-      </w:r>
-      <w:proofErr w:type="spellStart"/>
-      <w:r>
-        <w:t>HoldbackQueue</w:t>
-      </w:r>
-      <w:proofErr w:type="spellEnd"/>
-      <w:r>
-        <w:t xml:space="preserve">. Nach dem Speichern der Nachricht in die </w:t>
-      </w:r>
-      <w:proofErr w:type="spellStart"/>
-      <w:r>
-        <w:t>HoldbackQueue</w:t>
-      </w:r>
-      <w:proofErr w:type="spellEnd"/>
-      <w:r>
-        <w:t xml:space="preserve"> wird zunächst die auf die neueste Nachricht aus der </w:t>
-      </w:r>
-      <w:proofErr w:type="spellStart"/>
-      <w:r>
-        <w:t>DeliveryQueue</w:t>
-      </w:r>
-      <w:proofErr w:type="spellEnd"/>
-      <w:r>
-        <w:t xml:space="preserve"> folgende Nachricht gesucht. In diesem Fall wird diese von der </w:t>
-      </w:r>
-      <w:proofErr w:type="spellStart"/>
-      <w:r>
-        <w:t>HoldbackQueue</w:t>
-      </w:r>
-      <w:proofErr w:type="spellEnd"/>
-      <w:r>
-        <w:t xml:space="preserve"> in die </w:t>
-      </w:r>
-      <w:proofErr w:type="spellStart"/>
-      <w:r>
-        <w:t>DeliveryQueue</w:t>
-      </w:r>
-      <w:proofErr w:type="spellEnd"/>
-      <w:r>
-        <w:t xml:space="preserve"> geschoben. Ist die </w:t>
-      </w:r>
-      <w:proofErr w:type="spellStart"/>
-      <w:r>
-        <w:t>DeliveryQueue</w:t>
-      </w:r>
-      <w:proofErr w:type="spellEnd"/>
-      <w:r>
-        <w:t xml:space="preserve"> nun größer als die festgelegte Maximalgröße, wird außerdem die älteste Nachricht gelöscht. Diese Suche wird wiederholt, bis die </w:t>
-      </w:r>
-      <w:proofErr w:type="spellStart"/>
-      <w:r>
-        <w:t>HoldbackQueue</w:t>
-      </w:r>
-      <w:proofErr w:type="spellEnd"/>
-      <w:r>
-        <w:t xml:space="preserve"> leer ist, oder eine Lücke gefunden wird.</w:t>
-      </w:r>
-    </w:p>
-    <w:p>
-      <w:r>
-        <w:t xml:space="preserve">Anschließend prüft der </w:t>
-      </w:r>
-      <w:proofErr w:type="spellStart"/>
-      <w:r>
-        <w:t>QueueManager</w:t>
-      </w:r>
-      <w:proofErr w:type="spellEnd"/>
-      <w:r>
-        <w:t xml:space="preserve"> die Größe der </w:t>
-      </w:r>
-      <w:proofErr w:type="spellStart"/>
-      <w:r>
-        <w:t>HoldbackQueue</w:t>
-      </w:r>
-      <w:proofErr w:type="spellEnd"/>
-      <w:r>
-        <w:t xml:space="preserve">. Überschreitet diese die Hälfte der Maximalgröße der </w:t>
-      </w:r>
-      <w:proofErr w:type="spellStart"/>
-      <w:r>
-        <w:t>DeliveryQueue</w:t>
-      </w:r>
-      <w:proofErr w:type="spellEnd"/>
-      <w:r>
-        <w:t xml:space="preserve">, geht der </w:t>
-      </w:r>
-      <w:proofErr w:type="spellStart"/>
-      <w:r>
-        <w:t>QueueManager</w:t>
-      </w:r>
-      <w:proofErr w:type="spellEnd"/>
-      <w:r>
-        <w:t xml:space="preserve"> davon aus, dass in der </w:t>
-      </w:r>
-      <w:proofErr w:type="spellStart"/>
-      <w:r>
-        <w:lastRenderedPageBreak/>
-        <w:t>HoldbackQueue</w:t>
-      </w:r>
-      <w:proofErr w:type="spellEnd"/>
-      <w:r>
-        <w:t xml:space="preserve"> eine Lücke entstanden ist. Dann füllt er diese Lücke mit einer Fehlernachricht und schiebt sie in die </w:t>
-      </w:r>
-      <w:proofErr w:type="spellStart"/>
-      <w:r>
-        <w:t>DeliveryQueue</w:t>
-      </w:r>
-      <w:proofErr w:type="spellEnd"/>
-      <w:r>
-        <w:t xml:space="preserve"> mit der größten Nachrichtennummer in der Lücke.</w:t>
-      </w:r>
-    </w:p>
-    <w:p>
-      <w:r>
-        <w:rPr>
-          <w:b/>
-        </w:rPr>
-        <w:t>Sender</w:t>
-      </w:r>
-      <w:r>
-        <w:t xml:space="preserve"> dient dazu, Nachrichten aus der </w:t>
-      </w:r>
-      <w:proofErr w:type="spellStart"/>
-      <w:r>
-        <w:t>DeliveryQueue</w:t>
-      </w:r>
-      <w:proofErr w:type="spellEnd"/>
-      <w:r>
-        <w:t xml:space="preserve"> an den Lese-Client zu senden und die Informationen (letzte gesendete Nachrichtennummer, letzte Zugriffszeit) über den Lese-Client zu aktualisieren.</w:t>
-      </w:r>
-    </w:p>
-    <w:p>
-      <w:r>
-        <w:t xml:space="preserve">Er fragt die letzte Nachrichtennummer, die dem Client gesendet wurde, beim </w:t>
-      </w:r>
-      <w:proofErr w:type="spellStart"/>
-      <w:r>
-        <w:t>ClientManager</w:t>
-      </w:r>
-      <w:proofErr w:type="spellEnd"/>
-      <w:r>
-        <w:t xml:space="preserve"> ab.</w:t>
-      </w:r>
-    </w:p>
-    <w:p>
-      <w:r>
-        <w:t xml:space="preserve">Dabei überprüft der Sender, ob der Client dort schon existiert. In diesem Fall prüft er den gespeicherten Zeitstempel und setzt die letzte Nachrichtennummer des Clients zurück, wenn die vergangene Zeit vom Zeitstempel bis zur aktuellen Zeit ein in Konfiguration vorgegebenes Zeitintervall überschreitet. Danach wird der Zeitstempel des Clients aktualisiert und die Nachrichtennummer auf die kleinste Nachrichtennummer in der </w:t>
-      </w:r>
-      <w:proofErr w:type="spellStart"/>
-      <w:r>
-        <w:t>DeliveryQueue</w:t>
-      </w:r>
-      <w:proofErr w:type="spellEnd"/>
-      <w:r>
-        <w:t xml:space="preserve"> gesetzt.</w:t>
-      </w:r>
-    </w:p>
-    <w:p>
-      <w:r>
-        <w:t xml:space="preserve">Dann holt er sich die Nachrichten aus der </w:t>
-      </w:r>
-      <w:proofErr w:type="spellStart"/>
-      <w:r>
-        <w:t>DeliveryQueue</w:t>
-      </w:r>
-      <w:proofErr w:type="spellEnd"/>
-      <w:r>
-        <w:t>, wählt die benötigte Nachricht aus und sendet sie an den Client.</w:t>
-      </w:r>
-    </w:p>
-    <w:p>
-      <w:proofErr w:type="spellStart"/>
-      <w:r>
-        <w:rPr>
-          <w:b/>
-        </w:rPr>
-        <w:t>ClientManager</w:t>
-      </w:r>
-      <w:proofErr w:type="spellEnd"/>
-      <w:r>
-        <w:t xml:space="preserve"> verwaltet eine Liste von registrierten Lese-Clients mit zugehörigen Informationen (</w:t>
+      <w:r>
+        <w:t xml:space="preserve"> Er</w:t>
+      </w:r>
+      <w:r>
+        <w:t xml:space="preserve"> </w:t>
+      </w:r>
+      <w:r>
+        <w:t>verwaltet eine Liste von registrierten Clients mit zugehörigen Informationen (</w:t>
       </w:r>
       <w:proofErr w:type="spellStart"/>
       <w:r>
@@ -1629,94 +1756,19 @@
     </w:p>
     <w:p>
       <w:r>
-        <w:t>Ein Client landet in dieser Liste, wenn er Nachrichten vom Server anfordert. Bevor er dort gespeichert wird, prüft der Sender, der die oben genannte Aktion initiiert, ob der Client dort schon existiert.</w:t>
-      </w:r>
-    </w:p>
-    <w:p>
-      <w:proofErr w:type="spellStart"/>
-      <w:r>
-        <w:rPr>
-          <w:b/>
-        </w:rPr>
-        <w:t>HoldbackQueue</w:t>
-      </w:r>
-      <w:proofErr w:type="spellEnd"/>
-      <w:r>
-        <w:t xml:space="preserve"> und </w:t>
-      </w:r>
-      <w:proofErr w:type="spellStart"/>
-      <w:r>
-        <w:rPr>
-          <w:b/>
-        </w:rPr>
-        <w:t>DeliveryQueue</w:t>
-      </w:r>
-      <w:proofErr w:type="spellEnd"/>
-      <w:r>
-        <w:t xml:space="preserve"> haben eine gemeinsame generische Implementierung. Wir realisieren die Queues mit einfachen Lists, da sie für die Speicherung von geordneten Mengen ausreichen, und diese lassen sich einfach mit Funktionen aus der Standard Library verwalten. Sie unterstützen folgende Aktionen:</w:t>
-      </w:r>
-    </w:p>
-    <w:p>
-      <w:pPr>
-        <w:pStyle w:val="Listenabsatz"/>
-        <w:numPr>
-          <w:ilvl w:val="0"/>
-          <w:numId w:val="3"/>
-        </w:numPr>
-        <w:tabs>
-          <w:tab w:val="left" w:pos="708"/>
-        </w:tabs>
-        <w:suppressAutoHyphens/>
-        <w:spacing w:after="160" w:line="256" w:lineRule="auto"/>
-        <w:contextualSpacing w:val="0"/>
-      </w:pPr>
-      <w:r>
-        <w:t>Einfügen einer Nachricht ans Ende der Queue</w:t>
-      </w:r>
-    </w:p>
-    <w:p>
-      <w:pPr>
-        <w:pStyle w:val="Listenabsatz"/>
-        <w:numPr>
-          <w:ilvl w:val="0"/>
-          <w:numId w:val="3"/>
-        </w:numPr>
-        <w:tabs>
-          <w:tab w:val="left" w:pos="708"/>
-        </w:tabs>
-        <w:suppressAutoHyphens/>
-        <w:spacing w:after="160" w:line="256" w:lineRule="auto"/>
-        <w:contextualSpacing w:val="0"/>
-      </w:pPr>
-      <w:r>
-        <w:t>Ankleben von mehreren Nachrichten ans Ende der Queue</w:t>
-      </w:r>
-    </w:p>
-    <w:p>
-      <w:pPr>
-        <w:pStyle w:val="Listenabsatz"/>
-        <w:numPr>
-          <w:ilvl w:val="0"/>
-          <w:numId w:val="3"/>
-        </w:numPr>
-        <w:tabs>
-          <w:tab w:val="left" w:pos="708"/>
-        </w:tabs>
-        <w:suppressAutoHyphens/>
-        <w:spacing w:after="160" w:line="256" w:lineRule="auto"/>
-        <w:contextualSpacing w:val="0"/>
-      </w:pPr>
-      <w:r>
-        <w:t>Holen aller Nachrichten aus der Queue als eine Liste</w:t>
+        <w:t>Ein Client landet in dieser Liste, wenn er Nachrichten vom Server anfordert. Bevor er dort gespeichert wird, prüft der Se</w:t>
+      </w:r>
+      <w:r>
+        <w:t>rver</w:t>
+      </w:r>
+      <w:r>
+        <w:t>, der die oben genannte Aktion initiiert, ob der Client dort schon existiert</w:t>
       </w:r>
     </w:p>
     <w:p/>
     <w:p>
       <w:pPr>
         <w:pStyle w:val="berschrift2"/>
-        <w:rPr>
-          <w:rFonts w:hint="eastAsia"/>
-        </w:rPr>
       </w:pPr>
       <w:r>
         <w:t>Kommunikationsdiagramm</w:t>
@@ -1734,8 +1786,460 @@
 </file>
 
 <file path=word/numbering.xml><?xml version="1.0" encoding="utf-8"?>
-<w:numbering xmlns:wpc="http://schemas.microsoft.com/office/word/2010/wordprocessingCanvas" xmlns:mc="http://schemas.openxmlformats.org/markup-compatibility/2006" xmlns:o="urn:schemas-microsoft-com:office:office" xmlns:r="http://schemas.openxmlformats.org/officeDocument/2006/relationships" xmlns:m="http://schemas.openxmlformats.org/officeDocument/2006/math" xmlns:v="urn:schemas-microsoft-com:vml" xmlns:wp14="http://schemas.microsoft.com/office/word/2010/wordprocessingDrawing" xmlns:wp="http://schemas.openxmlformats.org/drawingml/2006/wordprocessingDrawing" xmlns:w10="urn:schemas-microsoft-com:office:word" xmlns:w="http://schemas.openxmlformats.org/wordprocessingml/2006/main" xmlns:w14="http://schemas.microsoft.com/office/word/2010/wordml" xmlns:wpg="http://schemas.microsoft.com/office/word/2010/wordprocessingGroup" xmlns:wpi="http://schemas.microsoft.com/office/word/2010/wordprocessingInk" xmlns:wne="http://schemas.microsoft.com/office/word/2006/wordml" xmlns:wps="http://schemas.microsoft.com/office/word/2010/wordprocessingShape" mc:Ignorable="w14 wp14">
+<w:numbering xmlns:ve="http://schemas.openxmlformats.org/markup-compatibility/2006" xmlns:o="urn:schemas-microsoft-com:office:office" xmlns:r="http://schemas.openxmlformats.org/officeDocument/2006/relationships" xmlns:m="http://schemas.openxmlformats.org/officeDocument/2006/math" xmlns:v="urn:schemas-microsoft-com:vml" xmlns:wp="http://schemas.openxmlformats.org/drawingml/2006/wordprocessingDrawing" xmlns:w10="urn:schemas-microsoft-com:office:word" xmlns:w="http://schemas.openxmlformats.org/wordprocessingml/2006/main" xmlns:wne="http://schemas.microsoft.com/office/word/2006/wordml">
   <w:abstractNum w:abstractNumId="0">
+    <w:nsid w:val="03BE37B2"/>
+    <w:multiLevelType w:val="multilevel"/>
+    <w:tmpl w:val="CFDCE716"/>
+    <w:lvl w:ilvl="0">
+      <w:start w:val="1"/>
+      <w:numFmt w:val="bullet"/>
+      <w:lvlText w:val=""/>
+      <w:lvlJc w:val="left"/>
+      <w:pPr>
+        <w:ind w:left="720" w:hanging="360"/>
+      </w:pPr>
+      <w:rPr>
+        <w:rFonts w:ascii="Wingdings" w:hAnsi="Wingdings" w:hint="default"/>
+      </w:rPr>
+    </w:lvl>
+    <w:lvl w:ilvl="1">
+      <w:start w:val="1"/>
+      <w:numFmt w:val="bullet"/>
+      <w:lvlText w:val="o"/>
+      <w:lvlJc w:val="left"/>
+      <w:pPr>
+        <w:ind w:left="1440" w:hanging="360"/>
+      </w:pPr>
+      <w:rPr>
+        <w:rFonts w:ascii="Courier New" w:hAnsi="Courier New" w:cs="Courier New" w:hint="default"/>
+      </w:rPr>
+    </w:lvl>
+    <w:lvl w:ilvl="2">
+      <w:start w:val="1"/>
+      <w:numFmt w:val="bullet"/>
+      <w:lvlText w:val=""/>
+      <w:lvlJc w:val="left"/>
+      <w:pPr>
+        <w:ind w:left="2160" w:hanging="360"/>
+      </w:pPr>
+      <w:rPr>
+        <w:rFonts w:ascii="Wingdings" w:hAnsi="Wingdings" w:cs="Wingdings" w:hint="default"/>
+      </w:rPr>
+    </w:lvl>
+    <w:lvl w:ilvl="3">
+      <w:start w:val="1"/>
+      <w:numFmt w:val="bullet"/>
+      <w:lvlText w:val=""/>
+      <w:lvlJc w:val="left"/>
+      <w:pPr>
+        <w:ind w:left="2880" w:hanging="360"/>
+      </w:pPr>
+      <w:rPr>
+        <w:rFonts w:ascii="Symbol" w:hAnsi="Symbol" w:cs="Symbol" w:hint="default"/>
+      </w:rPr>
+    </w:lvl>
+    <w:lvl w:ilvl="4">
+      <w:start w:val="1"/>
+      <w:numFmt w:val="bullet"/>
+      <w:lvlText w:val="o"/>
+      <w:lvlJc w:val="left"/>
+      <w:pPr>
+        <w:ind w:left="3600" w:hanging="360"/>
+      </w:pPr>
+      <w:rPr>
+        <w:rFonts w:ascii="Courier New" w:hAnsi="Courier New" w:cs="Courier New" w:hint="default"/>
+      </w:rPr>
+    </w:lvl>
+    <w:lvl w:ilvl="5">
+      <w:start w:val="1"/>
+      <w:numFmt w:val="bullet"/>
+      <w:lvlText w:val=""/>
+      <w:lvlJc w:val="left"/>
+      <w:pPr>
+        <w:ind w:left="4320" w:hanging="360"/>
+      </w:pPr>
+      <w:rPr>
+        <w:rFonts w:ascii="Wingdings" w:hAnsi="Wingdings" w:cs="Wingdings" w:hint="default"/>
+      </w:rPr>
+    </w:lvl>
+    <w:lvl w:ilvl="6">
+      <w:start w:val="1"/>
+      <w:numFmt w:val="bullet"/>
+      <w:lvlText w:val=""/>
+      <w:lvlJc w:val="left"/>
+      <w:pPr>
+        <w:ind w:left="5040" w:hanging="360"/>
+      </w:pPr>
+      <w:rPr>
+        <w:rFonts w:ascii="Symbol" w:hAnsi="Symbol" w:cs="Symbol" w:hint="default"/>
+      </w:rPr>
+    </w:lvl>
+    <w:lvl w:ilvl="7">
+      <w:start w:val="1"/>
+      <w:numFmt w:val="bullet"/>
+      <w:lvlText w:val="o"/>
+      <w:lvlJc w:val="left"/>
+      <w:pPr>
+        <w:ind w:left="5760" w:hanging="360"/>
+      </w:pPr>
+      <w:rPr>
+        <w:rFonts w:ascii="Courier New" w:hAnsi="Courier New" w:cs="Courier New" w:hint="default"/>
+      </w:rPr>
+    </w:lvl>
+    <w:lvl w:ilvl="8">
+      <w:start w:val="1"/>
+      <w:numFmt w:val="bullet"/>
+      <w:lvlText w:val=""/>
+      <w:lvlJc w:val="left"/>
+      <w:pPr>
+        <w:ind w:left="6480" w:hanging="360"/>
+      </w:pPr>
+      <w:rPr>
+        <w:rFonts w:ascii="Wingdings" w:hAnsi="Wingdings" w:cs="Wingdings" w:hint="default"/>
+      </w:rPr>
+    </w:lvl>
+  </w:abstractNum>
+  <w:abstractNum w:abstractNumId="1">
+    <w:nsid w:val="0F2D6EE6"/>
+    <w:multiLevelType w:val="hybridMultilevel"/>
+    <w:tmpl w:val="62CCBB56"/>
+    <w:lvl w:ilvl="0" w:tplc="04070005">
+      <w:start w:val="1"/>
+      <w:numFmt w:val="bullet"/>
+      <w:lvlText w:val=""/>
+      <w:lvlJc w:val="left"/>
+      <w:pPr>
+        <w:ind w:left="720" w:hanging="360"/>
+      </w:pPr>
+      <w:rPr>
+        <w:rFonts w:ascii="Wingdings" w:hAnsi="Wingdings" w:hint="default"/>
+      </w:rPr>
+    </w:lvl>
+    <w:lvl w:ilvl="1" w:tplc="04070003" w:tentative="1">
+      <w:start w:val="1"/>
+      <w:numFmt w:val="bullet"/>
+      <w:lvlText w:val="o"/>
+      <w:lvlJc w:val="left"/>
+      <w:pPr>
+        <w:ind w:left="1440" w:hanging="360"/>
+      </w:pPr>
+      <w:rPr>
+        <w:rFonts w:ascii="Courier New" w:hAnsi="Courier New" w:cs="Courier New" w:hint="default"/>
+      </w:rPr>
+    </w:lvl>
+    <w:lvl w:ilvl="2" w:tplc="04070005" w:tentative="1">
+      <w:start w:val="1"/>
+      <w:numFmt w:val="bullet"/>
+      <w:lvlText w:val=""/>
+      <w:lvlJc w:val="left"/>
+      <w:pPr>
+        <w:ind w:left="2160" w:hanging="360"/>
+      </w:pPr>
+      <w:rPr>
+        <w:rFonts w:ascii="Wingdings" w:hAnsi="Wingdings" w:hint="default"/>
+      </w:rPr>
+    </w:lvl>
+    <w:lvl w:ilvl="3" w:tplc="04070001" w:tentative="1">
+      <w:start w:val="1"/>
+      <w:numFmt w:val="bullet"/>
+      <w:lvlText w:val=""/>
+      <w:lvlJc w:val="left"/>
+      <w:pPr>
+        <w:ind w:left="2880" w:hanging="360"/>
+      </w:pPr>
+      <w:rPr>
+        <w:rFonts w:ascii="Symbol" w:hAnsi="Symbol" w:hint="default"/>
+      </w:rPr>
+    </w:lvl>
+    <w:lvl w:ilvl="4" w:tplc="04070003" w:tentative="1">
+      <w:start w:val="1"/>
+      <w:numFmt w:val="bullet"/>
+      <w:lvlText w:val="o"/>
+      <w:lvlJc w:val="left"/>
+      <w:pPr>
+        <w:ind w:left="3600" w:hanging="360"/>
+      </w:pPr>
+      <w:rPr>
+        <w:rFonts w:ascii="Courier New" w:hAnsi="Courier New" w:cs="Courier New" w:hint="default"/>
+      </w:rPr>
+    </w:lvl>
+    <w:lvl w:ilvl="5" w:tplc="04070005" w:tentative="1">
+      <w:start w:val="1"/>
+      <w:numFmt w:val="bullet"/>
+      <w:lvlText w:val=""/>
+      <w:lvlJc w:val="left"/>
+      <w:pPr>
+        <w:ind w:left="4320" w:hanging="360"/>
+      </w:pPr>
+      <w:rPr>
+        <w:rFonts w:ascii="Wingdings" w:hAnsi="Wingdings" w:hint="default"/>
+      </w:rPr>
+    </w:lvl>
+    <w:lvl w:ilvl="6" w:tplc="04070001" w:tentative="1">
+      <w:start w:val="1"/>
+      <w:numFmt w:val="bullet"/>
+      <w:lvlText w:val=""/>
+      <w:lvlJc w:val="left"/>
+      <w:pPr>
+        <w:ind w:left="5040" w:hanging="360"/>
+      </w:pPr>
+      <w:rPr>
+        <w:rFonts w:ascii="Symbol" w:hAnsi="Symbol" w:hint="default"/>
+      </w:rPr>
+    </w:lvl>
+    <w:lvl w:ilvl="7" w:tplc="04070003" w:tentative="1">
+      <w:start w:val="1"/>
+      <w:numFmt w:val="bullet"/>
+      <w:lvlText w:val="o"/>
+      <w:lvlJc w:val="left"/>
+      <w:pPr>
+        <w:ind w:left="5760" w:hanging="360"/>
+      </w:pPr>
+      <w:rPr>
+        <w:rFonts w:ascii="Courier New" w:hAnsi="Courier New" w:cs="Courier New" w:hint="default"/>
+      </w:rPr>
+    </w:lvl>
+    <w:lvl w:ilvl="8" w:tplc="04070005" w:tentative="1">
+      <w:start w:val="1"/>
+      <w:numFmt w:val="bullet"/>
+      <w:lvlText w:val=""/>
+      <w:lvlJc w:val="left"/>
+      <w:pPr>
+        <w:ind w:left="6480" w:hanging="360"/>
+      </w:pPr>
+      <w:rPr>
+        <w:rFonts w:ascii="Wingdings" w:hAnsi="Wingdings" w:hint="default"/>
+      </w:rPr>
+    </w:lvl>
+  </w:abstractNum>
+  <w:abstractNum w:abstractNumId="2">
+    <w:nsid w:val="0FB84826"/>
+    <w:multiLevelType w:val="hybridMultilevel"/>
+    <w:tmpl w:val="4EC8A64C"/>
+    <w:lvl w:ilvl="0" w:tplc="04070001">
+      <w:start w:val="1"/>
+      <w:numFmt w:val="bullet"/>
+      <w:lvlText w:val=""/>
+      <w:lvlJc w:val="left"/>
+      <w:pPr>
+        <w:ind w:left="720" w:hanging="360"/>
+      </w:pPr>
+      <w:rPr>
+        <w:rFonts w:ascii="Symbol" w:hAnsi="Symbol" w:hint="default"/>
+      </w:rPr>
+    </w:lvl>
+    <w:lvl w:ilvl="1" w:tplc="04070003" w:tentative="1">
+      <w:start w:val="1"/>
+      <w:numFmt w:val="bullet"/>
+      <w:lvlText w:val="o"/>
+      <w:lvlJc w:val="left"/>
+      <w:pPr>
+        <w:ind w:left="1440" w:hanging="360"/>
+      </w:pPr>
+      <w:rPr>
+        <w:rFonts w:ascii="Courier New" w:hAnsi="Courier New" w:cs="Courier New" w:hint="default"/>
+      </w:rPr>
+    </w:lvl>
+    <w:lvl w:ilvl="2" w:tplc="04070005" w:tentative="1">
+      <w:start w:val="1"/>
+      <w:numFmt w:val="bullet"/>
+      <w:lvlText w:val=""/>
+      <w:lvlJc w:val="left"/>
+      <w:pPr>
+        <w:ind w:left="2160" w:hanging="360"/>
+      </w:pPr>
+      <w:rPr>
+        <w:rFonts w:ascii="Wingdings" w:hAnsi="Wingdings" w:hint="default"/>
+      </w:rPr>
+    </w:lvl>
+    <w:lvl w:ilvl="3" w:tplc="04070001" w:tentative="1">
+      <w:start w:val="1"/>
+      <w:numFmt w:val="bullet"/>
+      <w:lvlText w:val=""/>
+      <w:lvlJc w:val="left"/>
+      <w:pPr>
+        <w:ind w:left="2880" w:hanging="360"/>
+      </w:pPr>
+      <w:rPr>
+        <w:rFonts w:ascii="Symbol" w:hAnsi="Symbol" w:hint="default"/>
+      </w:rPr>
+    </w:lvl>
+    <w:lvl w:ilvl="4" w:tplc="04070003" w:tentative="1">
+      <w:start w:val="1"/>
+      <w:numFmt w:val="bullet"/>
+      <w:lvlText w:val="o"/>
+      <w:lvlJc w:val="left"/>
+      <w:pPr>
+        <w:ind w:left="3600" w:hanging="360"/>
+      </w:pPr>
+      <w:rPr>
+        <w:rFonts w:ascii="Courier New" w:hAnsi="Courier New" w:cs="Courier New" w:hint="default"/>
+      </w:rPr>
+    </w:lvl>
+    <w:lvl w:ilvl="5" w:tplc="04070005" w:tentative="1">
+      <w:start w:val="1"/>
+      <w:numFmt w:val="bullet"/>
+      <w:lvlText w:val=""/>
+      <w:lvlJc w:val="left"/>
+      <w:pPr>
+        <w:ind w:left="4320" w:hanging="360"/>
+      </w:pPr>
+      <w:rPr>
+        <w:rFonts w:ascii="Wingdings" w:hAnsi="Wingdings" w:hint="default"/>
+      </w:rPr>
+    </w:lvl>
+    <w:lvl w:ilvl="6" w:tplc="04070001" w:tentative="1">
+      <w:start w:val="1"/>
+      <w:numFmt w:val="bullet"/>
+      <w:lvlText w:val=""/>
+      <w:lvlJc w:val="left"/>
+      <w:pPr>
+        <w:ind w:left="5040" w:hanging="360"/>
+      </w:pPr>
+      <w:rPr>
+        <w:rFonts w:ascii="Symbol" w:hAnsi="Symbol" w:hint="default"/>
+      </w:rPr>
+    </w:lvl>
+    <w:lvl w:ilvl="7" w:tplc="04070003" w:tentative="1">
+      <w:start w:val="1"/>
+      <w:numFmt w:val="bullet"/>
+      <w:lvlText w:val="o"/>
+      <w:lvlJc w:val="left"/>
+      <w:pPr>
+        <w:ind w:left="5760" w:hanging="360"/>
+      </w:pPr>
+      <w:rPr>
+        <w:rFonts w:ascii="Courier New" w:hAnsi="Courier New" w:cs="Courier New" w:hint="default"/>
+      </w:rPr>
+    </w:lvl>
+    <w:lvl w:ilvl="8" w:tplc="04070005" w:tentative="1">
+      <w:start w:val="1"/>
+      <w:numFmt w:val="bullet"/>
+      <w:lvlText w:val=""/>
+      <w:lvlJc w:val="left"/>
+      <w:pPr>
+        <w:ind w:left="6480" w:hanging="360"/>
+      </w:pPr>
+      <w:rPr>
+        <w:rFonts w:ascii="Wingdings" w:hAnsi="Wingdings" w:hint="default"/>
+      </w:rPr>
+    </w:lvl>
+  </w:abstractNum>
+  <w:abstractNum w:abstractNumId="3">
+    <w:nsid w:val="212D05D9"/>
+    <w:multiLevelType w:val="hybridMultilevel"/>
+    <w:tmpl w:val="07ACC868"/>
+    <w:lvl w:ilvl="0" w:tplc="04070005">
+      <w:start w:val="1"/>
+      <w:numFmt w:val="bullet"/>
+      <w:lvlText w:val=""/>
+      <w:lvlJc w:val="left"/>
+      <w:pPr>
+        <w:ind w:left="720" w:hanging="360"/>
+      </w:pPr>
+      <w:rPr>
+        <w:rFonts w:ascii="Wingdings" w:hAnsi="Wingdings" w:hint="default"/>
+      </w:rPr>
+    </w:lvl>
+    <w:lvl w:ilvl="1" w:tplc="04070003">
+      <w:start w:val="1"/>
+      <w:numFmt w:val="bullet"/>
+      <w:lvlText w:val="o"/>
+      <w:lvlJc w:val="left"/>
+      <w:pPr>
+        <w:ind w:left="1440" w:hanging="360"/>
+      </w:pPr>
+      <w:rPr>
+        <w:rFonts w:ascii="Courier New" w:hAnsi="Courier New" w:cs="Courier New" w:hint="default"/>
+      </w:rPr>
+    </w:lvl>
+    <w:lvl w:ilvl="2" w:tplc="04070005" w:tentative="1">
+      <w:start w:val="1"/>
+      <w:numFmt w:val="bullet"/>
+      <w:lvlText w:val=""/>
+      <w:lvlJc w:val="left"/>
+      <w:pPr>
+        <w:ind w:left="2160" w:hanging="360"/>
+      </w:pPr>
+      <w:rPr>
+        <w:rFonts w:ascii="Wingdings" w:hAnsi="Wingdings" w:hint="default"/>
+      </w:rPr>
+    </w:lvl>
+    <w:lvl w:ilvl="3" w:tplc="04070001" w:tentative="1">
+      <w:start w:val="1"/>
+      <w:numFmt w:val="bullet"/>
+      <w:lvlText w:val=""/>
+      <w:lvlJc w:val="left"/>
+      <w:pPr>
+        <w:ind w:left="2880" w:hanging="360"/>
+      </w:pPr>
+      <w:rPr>
+        <w:rFonts w:ascii="Symbol" w:hAnsi="Symbol" w:hint="default"/>
+      </w:rPr>
+    </w:lvl>
+    <w:lvl w:ilvl="4" w:tplc="04070003" w:tentative="1">
+      <w:start w:val="1"/>
+      <w:numFmt w:val="bullet"/>
+      <w:lvlText w:val="o"/>
+      <w:lvlJc w:val="left"/>
+      <w:pPr>
+        <w:ind w:left="3600" w:hanging="360"/>
+      </w:pPr>
+      <w:rPr>
+        <w:rFonts w:ascii="Courier New" w:hAnsi="Courier New" w:cs="Courier New" w:hint="default"/>
+      </w:rPr>
+    </w:lvl>
+    <w:lvl w:ilvl="5" w:tplc="04070005" w:tentative="1">
+      <w:start w:val="1"/>
+      <w:numFmt w:val="bullet"/>
+      <w:lvlText w:val=""/>
+      <w:lvlJc w:val="left"/>
+      <w:pPr>
+        <w:ind w:left="4320" w:hanging="360"/>
+      </w:pPr>
+      <w:rPr>
+        <w:rFonts w:ascii="Wingdings" w:hAnsi="Wingdings" w:hint="default"/>
+      </w:rPr>
+    </w:lvl>
+    <w:lvl w:ilvl="6" w:tplc="04070001" w:tentative="1">
+      <w:start w:val="1"/>
+      <w:numFmt w:val="bullet"/>
+      <w:lvlText w:val=""/>
+      <w:lvlJc w:val="left"/>
+      <w:pPr>
+        <w:ind w:left="5040" w:hanging="360"/>
+      </w:pPr>
+      <w:rPr>
+        <w:rFonts w:ascii="Symbol" w:hAnsi="Symbol" w:hint="default"/>
+      </w:rPr>
+    </w:lvl>
+    <w:lvl w:ilvl="7" w:tplc="04070003" w:tentative="1">
+      <w:start w:val="1"/>
+      <w:numFmt w:val="bullet"/>
+      <w:lvlText w:val="o"/>
+      <w:lvlJc w:val="left"/>
+      <w:pPr>
+        <w:ind w:left="5760" w:hanging="360"/>
+      </w:pPr>
+      <w:rPr>
+        <w:rFonts w:ascii="Courier New" w:hAnsi="Courier New" w:cs="Courier New" w:hint="default"/>
+      </w:rPr>
+    </w:lvl>
+    <w:lvl w:ilvl="8" w:tplc="04070005" w:tentative="1">
+      <w:start w:val="1"/>
+      <w:numFmt w:val="bullet"/>
+      <w:lvlText w:val=""/>
+      <w:lvlJc w:val="left"/>
+      <w:pPr>
+        <w:ind w:left="6480" w:hanging="360"/>
+      </w:pPr>
+      <w:rPr>
+        <w:rFonts w:ascii="Wingdings" w:hAnsi="Wingdings" w:hint="default"/>
+      </w:rPr>
+    </w:lvl>
+  </w:abstractNum>
+  <w:abstractNum w:abstractNumId="4">
     <w:nsid w:val="225C58C4"/>
     <w:multiLevelType w:val="multilevel"/>
     <w:tmpl w:val="4634C492"/>
@@ -1848,7 +2352,7 @@
       </w:rPr>
     </w:lvl>
   </w:abstractNum>
-  <w:abstractNum w:abstractNumId="1">
+  <w:abstractNum w:abstractNumId="5">
     <w:nsid w:val="238C699C"/>
     <w:multiLevelType w:val="multilevel"/>
     <w:tmpl w:val="BA5E21C4"/>
@@ -1961,7 +2465,7 @@
       </w:rPr>
     </w:lvl>
   </w:abstractNum>
-  <w:abstractNum w:abstractNumId="2">
+  <w:abstractNum w:abstractNumId="6">
     <w:nsid w:val="25572C3E"/>
     <w:multiLevelType w:val="multilevel"/>
     <w:tmpl w:val="1736D05E"/>
@@ -2084,7 +2588,233 @@
       </w:pPr>
     </w:lvl>
   </w:abstractNum>
-  <w:abstractNum w:abstractNumId="3">
+  <w:abstractNum w:abstractNumId="7">
+    <w:nsid w:val="2C9A5C94"/>
+    <w:multiLevelType w:val="multilevel"/>
+    <w:tmpl w:val="C29684FA"/>
+    <w:lvl w:ilvl="0">
+      <w:start w:val="1"/>
+      <w:numFmt w:val="bullet"/>
+      <w:lvlText w:val=""/>
+      <w:lvlJc w:val="left"/>
+      <w:pPr>
+        <w:ind w:left="720" w:hanging="360"/>
+      </w:pPr>
+      <w:rPr>
+        <w:rFonts w:ascii="Wingdings" w:hAnsi="Wingdings" w:hint="default"/>
+      </w:rPr>
+    </w:lvl>
+    <w:lvl w:ilvl="1">
+      <w:start w:val="1"/>
+      <w:numFmt w:val="bullet"/>
+      <w:lvlText w:val="o"/>
+      <w:lvlJc w:val="left"/>
+      <w:pPr>
+        <w:ind w:left="1440" w:hanging="360"/>
+      </w:pPr>
+      <w:rPr>
+        <w:rFonts w:ascii="Courier New" w:hAnsi="Courier New" w:cs="Courier New" w:hint="default"/>
+      </w:rPr>
+    </w:lvl>
+    <w:lvl w:ilvl="2">
+      <w:start w:val="1"/>
+      <w:numFmt w:val="bullet"/>
+      <w:lvlText w:val=""/>
+      <w:lvlJc w:val="left"/>
+      <w:pPr>
+        <w:ind w:left="2160" w:hanging="360"/>
+      </w:pPr>
+      <w:rPr>
+        <w:rFonts w:ascii="Wingdings" w:hAnsi="Wingdings" w:cs="Wingdings" w:hint="default"/>
+      </w:rPr>
+    </w:lvl>
+    <w:lvl w:ilvl="3">
+      <w:start w:val="1"/>
+      <w:numFmt w:val="bullet"/>
+      <w:lvlText w:val=""/>
+      <w:lvlJc w:val="left"/>
+      <w:pPr>
+        <w:ind w:left="2880" w:hanging="360"/>
+      </w:pPr>
+      <w:rPr>
+        <w:rFonts w:ascii="Symbol" w:hAnsi="Symbol" w:cs="Symbol" w:hint="default"/>
+      </w:rPr>
+    </w:lvl>
+    <w:lvl w:ilvl="4">
+      <w:start w:val="1"/>
+      <w:numFmt w:val="bullet"/>
+      <w:lvlText w:val="o"/>
+      <w:lvlJc w:val="left"/>
+      <w:pPr>
+        <w:ind w:left="3600" w:hanging="360"/>
+      </w:pPr>
+      <w:rPr>
+        <w:rFonts w:ascii="Courier New" w:hAnsi="Courier New" w:cs="Courier New" w:hint="default"/>
+      </w:rPr>
+    </w:lvl>
+    <w:lvl w:ilvl="5">
+      <w:start w:val="1"/>
+      <w:numFmt w:val="bullet"/>
+      <w:lvlText w:val=""/>
+      <w:lvlJc w:val="left"/>
+      <w:pPr>
+        <w:ind w:left="4320" w:hanging="360"/>
+      </w:pPr>
+      <w:rPr>
+        <w:rFonts w:ascii="Wingdings" w:hAnsi="Wingdings" w:cs="Wingdings" w:hint="default"/>
+      </w:rPr>
+    </w:lvl>
+    <w:lvl w:ilvl="6">
+      <w:start w:val="1"/>
+      <w:numFmt w:val="bullet"/>
+      <w:lvlText w:val=""/>
+      <w:lvlJc w:val="left"/>
+      <w:pPr>
+        <w:ind w:left="5040" w:hanging="360"/>
+      </w:pPr>
+      <w:rPr>
+        <w:rFonts w:ascii="Symbol" w:hAnsi="Symbol" w:cs="Symbol" w:hint="default"/>
+      </w:rPr>
+    </w:lvl>
+    <w:lvl w:ilvl="7">
+      <w:start w:val="1"/>
+      <w:numFmt w:val="bullet"/>
+      <w:lvlText w:val="o"/>
+      <w:lvlJc w:val="left"/>
+      <w:pPr>
+        <w:ind w:left="5760" w:hanging="360"/>
+      </w:pPr>
+      <w:rPr>
+        <w:rFonts w:ascii="Courier New" w:hAnsi="Courier New" w:cs="Courier New" w:hint="default"/>
+      </w:rPr>
+    </w:lvl>
+    <w:lvl w:ilvl="8">
+      <w:start w:val="1"/>
+      <w:numFmt w:val="bullet"/>
+      <w:lvlText w:val=""/>
+      <w:lvlJc w:val="left"/>
+      <w:pPr>
+        <w:ind w:left="6480" w:hanging="360"/>
+      </w:pPr>
+      <w:rPr>
+        <w:rFonts w:ascii="Wingdings" w:hAnsi="Wingdings" w:cs="Wingdings" w:hint="default"/>
+      </w:rPr>
+    </w:lvl>
+  </w:abstractNum>
+  <w:abstractNum w:abstractNumId="8">
+    <w:nsid w:val="3F015092"/>
+    <w:multiLevelType w:val="multilevel"/>
+    <w:tmpl w:val="7D546A46"/>
+    <w:lvl w:ilvl="0">
+      <w:start w:val="1"/>
+      <w:numFmt w:val="bullet"/>
+      <w:lvlText w:val=""/>
+      <w:lvlJc w:val="left"/>
+      <w:pPr>
+        <w:ind w:left="720" w:hanging="360"/>
+      </w:pPr>
+      <w:rPr>
+        <w:rFonts w:ascii="Wingdings" w:hAnsi="Wingdings" w:hint="default"/>
+      </w:rPr>
+    </w:lvl>
+    <w:lvl w:ilvl="1">
+      <w:start w:val="1"/>
+      <w:numFmt w:val="bullet"/>
+      <w:lvlText w:val="o"/>
+      <w:lvlJc w:val="left"/>
+      <w:pPr>
+        <w:ind w:left="1440" w:hanging="360"/>
+      </w:pPr>
+      <w:rPr>
+        <w:rFonts w:ascii="Courier New" w:hAnsi="Courier New" w:cs="Courier New" w:hint="default"/>
+      </w:rPr>
+    </w:lvl>
+    <w:lvl w:ilvl="2">
+      <w:start w:val="1"/>
+      <w:numFmt w:val="bullet"/>
+      <w:lvlText w:val=""/>
+      <w:lvlJc w:val="left"/>
+      <w:pPr>
+        <w:ind w:left="2160" w:hanging="360"/>
+      </w:pPr>
+      <w:rPr>
+        <w:rFonts w:ascii="Wingdings" w:hAnsi="Wingdings" w:cs="Wingdings" w:hint="default"/>
+      </w:rPr>
+    </w:lvl>
+    <w:lvl w:ilvl="3">
+      <w:start w:val="1"/>
+      <w:numFmt w:val="bullet"/>
+      <w:lvlText w:val=""/>
+      <w:lvlJc w:val="left"/>
+      <w:pPr>
+        <w:ind w:left="2880" w:hanging="360"/>
+      </w:pPr>
+      <w:rPr>
+        <w:rFonts w:ascii="Symbol" w:hAnsi="Symbol" w:cs="Symbol" w:hint="default"/>
+      </w:rPr>
+    </w:lvl>
+    <w:lvl w:ilvl="4">
+      <w:start w:val="1"/>
+      <w:numFmt w:val="bullet"/>
+      <w:lvlText w:val="o"/>
+      <w:lvlJc w:val="left"/>
+      <w:pPr>
+        <w:ind w:left="3600" w:hanging="360"/>
+      </w:pPr>
+      <w:rPr>
+        <w:rFonts w:ascii="Courier New" w:hAnsi="Courier New" w:cs="Courier New" w:hint="default"/>
+      </w:rPr>
+    </w:lvl>
+    <w:lvl w:ilvl="5">
+      <w:start w:val="1"/>
+      <w:numFmt w:val="bullet"/>
+      <w:lvlText w:val=""/>
+      <w:lvlJc w:val="left"/>
+      <w:pPr>
+        <w:ind w:left="4320" w:hanging="360"/>
+      </w:pPr>
+      <w:rPr>
+        <w:rFonts w:ascii="Wingdings" w:hAnsi="Wingdings" w:cs="Wingdings" w:hint="default"/>
+      </w:rPr>
+    </w:lvl>
+    <w:lvl w:ilvl="6">
+      <w:start w:val="1"/>
+      <w:numFmt w:val="bullet"/>
+      <w:lvlText w:val=""/>
+      <w:lvlJc w:val="left"/>
+      <w:pPr>
+        <w:ind w:left="5040" w:hanging="360"/>
+      </w:pPr>
+      <w:rPr>
+        <w:rFonts w:ascii="Symbol" w:hAnsi="Symbol" w:cs="Symbol" w:hint="default"/>
+      </w:rPr>
+    </w:lvl>
+    <w:lvl w:ilvl="7">
+      <w:start w:val="1"/>
+      <w:numFmt w:val="bullet"/>
+      <w:lvlText w:val="o"/>
+      <w:lvlJc w:val="left"/>
+      <w:pPr>
+        <w:ind w:left="5760" w:hanging="360"/>
+      </w:pPr>
+      <w:rPr>
+        <w:rFonts w:ascii="Courier New" w:hAnsi="Courier New" w:cs="Courier New" w:hint="default"/>
+      </w:rPr>
+    </w:lvl>
+    <w:lvl w:ilvl="8">
+      <w:start w:val="1"/>
+      <w:numFmt w:val="bullet"/>
+      <w:lvlText w:val=""/>
+      <w:lvlJc w:val="left"/>
+      <w:pPr>
+        <w:ind w:left="6480" w:hanging="360"/>
+      </w:pPr>
+      <w:rPr>
+        <w:rFonts w:ascii="Wingdings" w:hAnsi="Wingdings" w:cs="Wingdings" w:hint="default"/>
+      </w:rPr>
+    </w:lvl>
+  </w:abstractNum>
+  <w:abstractNum w:abstractNumId="9">
     <w:nsid w:val="40D6224F"/>
     <w:multiLevelType w:val="multilevel"/>
     <w:tmpl w:val="B9C8B6AA"/>
@@ -2197,7 +2927,233 @@
       </w:rPr>
     </w:lvl>
   </w:abstractNum>
-  <w:abstractNum w:abstractNumId="4">
+  <w:abstractNum w:abstractNumId="10">
+    <w:nsid w:val="44094729"/>
+    <w:multiLevelType w:val="hybridMultilevel"/>
+    <w:tmpl w:val="5E94AFD0"/>
+    <w:lvl w:ilvl="0" w:tplc="04070005">
+      <w:start w:val="1"/>
+      <w:numFmt w:val="bullet"/>
+      <w:lvlText w:val=""/>
+      <w:lvlJc w:val="left"/>
+      <w:pPr>
+        <w:ind w:left="720" w:hanging="360"/>
+      </w:pPr>
+      <w:rPr>
+        <w:rFonts w:ascii="Wingdings" w:hAnsi="Wingdings" w:hint="default"/>
+      </w:rPr>
+    </w:lvl>
+    <w:lvl w:ilvl="1" w:tplc="04070003" w:tentative="1">
+      <w:start w:val="1"/>
+      <w:numFmt w:val="bullet"/>
+      <w:lvlText w:val="o"/>
+      <w:lvlJc w:val="left"/>
+      <w:pPr>
+        <w:ind w:left="1440" w:hanging="360"/>
+      </w:pPr>
+      <w:rPr>
+        <w:rFonts w:ascii="Courier New" w:hAnsi="Courier New" w:cs="Courier New" w:hint="default"/>
+      </w:rPr>
+    </w:lvl>
+    <w:lvl w:ilvl="2" w:tplc="04070005" w:tentative="1">
+      <w:start w:val="1"/>
+      <w:numFmt w:val="bullet"/>
+      <w:lvlText w:val=""/>
+      <w:lvlJc w:val="left"/>
+      <w:pPr>
+        <w:ind w:left="2160" w:hanging="360"/>
+      </w:pPr>
+      <w:rPr>
+        <w:rFonts w:ascii="Wingdings" w:hAnsi="Wingdings" w:hint="default"/>
+      </w:rPr>
+    </w:lvl>
+    <w:lvl w:ilvl="3" w:tplc="04070001" w:tentative="1">
+      <w:start w:val="1"/>
+      <w:numFmt w:val="bullet"/>
+      <w:lvlText w:val=""/>
+      <w:lvlJc w:val="left"/>
+      <w:pPr>
+        <w:ind w:left="2880" w:hanging="360"/>
+      </w:pPr>
+      <w:rPr>
+        <w:rFonts w:ascii="Symbol" w:hAnsi="Symbol" w:hint="default"/>
+      </w:rPr>
+    </w:lvl>
+    <w:lvl w:ilvl="4" w:tplc="04070003" w:tentative="1">
+      <w:start w:val="1"/>
+      <w:numFmt w:val="bullet"/>
+      <w:lvlText w:val="o"/>
+      <w:lvlJc w:val="left"/>
+      <w:pPr>
+        <w:ind w:left="3600" w:hanging="360"/>
+      </w:pPr>
+      <w:rPr>
+        <w:rFonts w:ascii="Courier New" w:hAnsi="Courier New" w:cs="Courier New" w:hint="default"/>
+      </w:rPr>
+    </w:lvl>
+    <w:lvl w:ilvl="5" w:tplc="04070005" w:tentative="1">
+      <w:start w:val="1"/>
+      <w:numFmt w:val="bullet"/>
+      <w:lvlText w:val=""/>
+      <w:lvlJc w:val="left"/>
+      <w:pPr>
+        <w:ind w:left="4320" w:hanging="360"/>
+      </w:pPr>
+      <w:rPr>
+        <w:rFonts w:ascii="Wingdings" w:hAnsi="Wingdings" w:hint="default"/>
+      </w:rPr>
+    </w:lvl>
+    <w:lvl w:ilvl="6" w:tplc="04070001" w:tentative="1">
+      <w:start w:val="1"/>
+      <w:numFmt w:val="bullet"/>
+      <w:lvlText w:val=""/>
+      <w:lvlJc w:val="left"/>
+      <w:pPr>
+        <w:ind w:left="5040" w:hanging="360"/>
+      </w:pPr>
+      <w:rPr>
+        <w:rFonts w:ascii="Symbol" w:hAnsi="Symbol" w:hint="default"/>
+      </w:rPr>
+    </w:lvl>
+    <w:lvl w:ilvl="7" w:tplc="04070003" w:tentative="1">
+      <w:start w:val="1"/>
+      <w:numFmt w:val="bullet"/>
+      <w:lvlText w:val="o"/>
+      <w:lvlJc w:val="left"/>
+      <w:pPr>
+        <w:ind w:left="5760" w:hanging="360"/>
+      </w:pPr>
+      <w:rPr>
+        <w:rFonts w:ascii="Courier New" w:hAnsi="Courier New" w:cs="Courier New" w:hint="default"/>
+      </w:rPr>
+    </w:lvl>
+    <w:lvl w:ilvl="8" w:tplc="04070005" w:tentative="1">
+      <w:start w:val="1"/>
+      <w:numFmt w:val="bullet"/>
+      <w:lvlText w:val=""/>
+      <w:lvlJc w:val="left"/>
+      <w:pPr>
+        <w:ind w:left="6480" w:hanging="360"/>
+      </w:pPr>
+      <w:rPr>
+        <w:rFonts w:ascii="Wingdings" w:hAnsi="Wingdings" w:hint="default"/>
+      </w:rPr>
+    </w:lvl>
+  </w:abstractNum>
+  <w:abstractNum w:abstractNumId="11">
+    <w:nsid w:val="57EA76AF"/>
+    <w:multiLevelType w:val="multilevel"/>
+    <w:tmpl w:val="F030EFF2"/>
+    <w:lvl w:ilvl="0">
+      <w:start w:val="1"/>
+      <w:numFmt w:val="bullet"/>
+      <w:lvlText w:val=""/>
+      <w:lvlJc w:val="left"/>
+      <w:pPr>
+        <w:ind w:left="720" w:hanging="360"/>
+      </w:pPr>
+      <w:rPr>
+        <w:rFonts w:ascii="Wingdings" w:hAnsi="Wingdings" w:hint="default"/>
+      </w:rPr>
+    </w:lvl>
+    <w:lvl w:ilvl="1">
+      <w:start w:val="1"/>
+      <w:numFmt w:val="bullet"/>
+      <w:lvlText w:val="o"/>
+      <w:lvlJc w:val="left"/>
+      <w:pPr>
+        <w:ind w:left="1440" w:hanging="360"/>
+      </w:pPr>
+      <w:rPr>
+        <w:rFonts w:ascii="Courier New" w:hAnsi="Courier New" w:cs="Courier New" w:hint="default"/>
+      </w:rPr>
+    </w:lvl>
+    <w:lvl w:ilvl="2">
+      <w:start w:val="1"/>
+      <w:numFmt w:val="bullet"/>
+      <w:lvlText w:val=""/>
+      <w:lvlJc w:val="left"/>
+      <w:pPr>
+        <w:ind w:left="2160" w:hanging="360"/>
+      </w:pPr>
+      <w:rPr>
+        <w:rFonts w:ascii="Wingdings" w:hAnsi="Wingdings" w:cs="Wingdings" w:hint="default"/>
+      </w:rPr>
+    </w:lvl>
+    <w:lvl w:ilvl="3">
+      <w:start w:val="1"/>
+      <w:numFmt w:val="bullet"/>
+      <w:lvlText w:val=""/>
+      <w:lvlJc w:val="left"/>
+      <w:pPr>
+        <w:ind w:left="2880" w:hanging="360"/>
+      </w:pPr>
+      <w:rPr>
+        <w:rFonts w:ascii="Symbol" w:hAnsi="Symbol" w:cs="Symbol" w:hint="default"/>
+      </w:rPr>
+    </w:lvl>
+    <w:lvl w:ilvl="4">
+      <w:start w:val="1"/>
+      <w:numFmt w:val="bullet"/>
+      <w:lvlText w:val="o"/>
+      <w:lvlJc w:val="left"/>
+      <w:pPr>
+        <w:ind w:left="3600" w:hanging="360"/>
+      </w:pPr>
+      <w:rPr>
+        <w:rFonts w:ascii="Courier New" w:hAnsi="Courier New" w:cs="Courier New" w:hint="default"/>
+      </w:rPr>
+    </w:lvl>
+    <w:lvl w:ilvl="5">
+      <w:start w:val="1"/>
+      <w:numFmt w:val="bullet"/>
+      <w:lvlText w:val=""/>
+      <w:lvlJc w:val="left"/>
+      <w:pPr>
+        <w:ind w:left="4320" w:hanging="360"/>
+      </w:pPr>
+      <w:rPr>
+        <w:rFonts w:ascii="Wingdings" w:hAnsi="Wingdings" w:cs="Wingdings" w:hint="default"/>
+      </w:rPr>
+    </w:lvl>
+    <w:lvl w:ilvl="6">
+      <w:start w:val="1"/>
+      <w:numFmt w:val="bullet"/>
+      <w:lvlText w:val=""/>
+      <w:lvlJc w:val="left"/>
+      <w:pPr>
+        <w:ind w:left="5040" w:hanging="360"/>
+      </w:pPr>
+      <w:rPr>
+        <w:rFonts w:ascii="Symbol" w:hAnsi="Symbol" w:cs="Symbol" w:hint="default"/>
+      </w:rPr>
+    </w:lvl>
+    <w:lvl w:ilvl="7">
+      <w:start w:val="1"/>
+      <w:numFmt w:val="bullet"/>
+      <w:lvlText w:val="o"/>
+      <w:lvlJc w:val="left"/>
+      <w:pPr>
+        <w:ind w:left="5760" w:hanging="360"/>
+      </w:pPr>
+      <w:rPr>
+        <w:rFonts w:ascii="Courier New" w:hAnsi="Courier New" w:cs="Courier New" w:hint="default"/>
+      </w:rPr>
+    </w:lvl>
+    <w:lvl w:ilvl="8">
+      <w:start w:val="1"/>
+      <w:numFmt w:val="bullet"/>
+      <w:lvlText w:val=""/>
+      <w:lvlJc w:val="left"/>
+      <w:pPr>
+        <w:ind w:left="6480" w:hanging="360"/>
+      </w:pPr>
+      <w:rPr>
+        <w:rFonts w:ascii="Wingdings" w:hAnsi="Wingdings" w:cs="Wingdings" w:hint="default"/>
+      </w:rPr>
+    </w:lvl>
+  </w:abstractNum>
+  <w:abstractNum w:abstractNumId="12">
     <w:nsid w:val="63905BE9"/>
     <w:multiLevelType w:val="multilevel"/>
     <w:tmpl w:val="6F0CA06A"/>
@@ -2310,7 +3266,120 @@
       </w:rPr>
     </w:lvl>
   </w:abstractNum>
-  <w:abstractNum w:abstractNumId="5">
+  <w:abstractNum w:abstractNumId="13">
+    <w:nsid w:val="696F0FA2"/>
+    <w:multiLevelType w:val="hybridMultilevel"/>
+    <w:tmpl w:val="D66A5B22"/>
+    <w:lvl w:ilvl="0" w:tplc="04070001">
+      <w:start w:val="1"/>
+      <w:numFmt w:val="bullet"/>
+      <w:lvlText w:val=""/>
+      <w:lvlJc w:val="left"/>
+      <w:pPr>
+        <w:ind w:left="720" w:hanging="360"/>
+      </w:pPr>
+      <w:rPr>
+        <w:rFonts w:ascii="Symbol" w:hAnsi="Symbol" w:hint="default"/>
+      </w:rPr>
+    </w:lvl>
+    <w:lvl w:ilvl="1" w:tplc="04070003" w:tentative="1">
+      <w:start w:val="1"/>
+      <w:numFmt w:val="bullet"/>
+      <w:lvlText w:val="o"/>
+      <w:lvlJc w:val="left"/>
+      <w:pPr>
+        <w:ind w:left="1440" w:hanging="360"/>
+      </w:pPr>
+      <w:rPr>
+        <w:rFonts w:ascii="Courier New" w:hAnsi="Courier New" w:cs="Courier New" w:hint="default"/>
+      </w:rPr>
+    </w:lvl>
+    <w:lvl w:ilvl="2" w:tplc="04070005" w:tentative="1">
+      <w:start w:val="1"/>
+      <w:numFmt w:val="bullet"/>
+      <w:lvlText w:val=""/>
+      <w:lvlJc w:val="left"/>
+      <w:pPr>
+        <w:ind w:left="2160" w:hanging="360"/>
+      </w:pPr>
+      <w:rPr>
+        <w:rFonts w:ascii="Wingdings" w:hAnsi="Wingdings" w:hint="default"/>
+      </w:rPr>
+    </w:lvl>
+    <w:lvl w:ilvl="3" w:tplc="04070001" w:tentative="1">
+      <w:start w:val="1"/>
+      <w:numFmt w:val="bullet"/>
+      <w:lvlText w:val=""/>
+      <w:lvlJc w:val="left"/>
+      <w:pPr>
+        <w:ind w:left="2880" w:hanging="360"/>
+      </w:pPr>
+      <w:rPr>
+        <w:rFonts w:ascii="Symbol" w:hAnsi="Symbol" w:hint="default"/>
+      </w:rPr>
+    </w:lvl>
+    <w:lvl w:ilvl="4" w:tplc="04070003" w:tentative="1">
+      <w:start w:val="1"/>
+      <w:numFmt w:val="bullet"/>
+      <w:lvlText w:val="o"/>
+      <w:lvlJc w:val="left"/>
+      <w:pPr>
+        <w:ind w:left="3600" w:hanging="360"/>
+      </w:pPr>
+      <w:rPr>
+        <w:rFonts w:ascii="Courier New" w:hAnsi="Courier New" w:cs="Courier New" w:hint="default"/>
+      </w:rPr>
+    </w:lvl>
+    <w:lvl w:ilvl="5" w:tplc="04070005" w:tentative="1">
+      <w:start w:val="1"/>
+      <w:numFmt w:val="bullet"/>
+      <w:lvlText w:val=""/>
+      <w:lvlJc w:val="left"/>
+      <w:pPr>
+        <w:ind w:left="4320" w:hanging="360"/>
+      </w:pPr>
+      <w:rPr>
+        <w:rFonts w:ascii="Wingdings" w:hAnsi="Wingdings" w:hint="default"/>
+      </w:rPr>
+    </w:lvl>
+    <w:lvl w:ilvl="6" w:tplc="04070001" w:tentative="1">
+      <w:start w:val="1"/>
+      <w:numFmt w:val="bullet"/>
+      <w:lvlText w:val=""/>
+      <w:lvlJc w:val="left"/>
+      <w:pPr>
+        <w:ind w:left="5040" w:hanging="360"/>
+      </w:pPr>
+      <w:rPr>
+        <w:rFonts w:ascii="Symbol" w:hAnsi="Symbol" w:hint="default"/>
+      </w:rPr>
+    </w:lvl>
+    <w:lvl w:ilvl="7" w:tplc="04070003" w:tentative="1">
+      <w:start w:val="1"/>
+      <w:numFmt w:val="bullet"/>
+      <w:lvlText w:val="o"/>
+      <w:lvlJc w:val="left"/>
+      <w:pPr>
+        <w:ind w:left="5760" w:hanging="360"/>
+      </w:pPr>
+      <w:rPr>
+        <w:rFonts w:ascii="Courier New" w:hAnsi="Courier New" w:cs="Courier New" w:hint="default"/>
+      </w:rPr>
+    </w:lvl>
+    <w:lvl w:ilvl="8" w:tplc="04070005" w:tentative="1">
+      <w:start w:val="1"/>
+      <w:numFmt w:val="bullet"/>
+      <w:lvlText w:val=""/>
+      <w:lvlJc w:val="left"/>
+      <w:pPr>
+        <w:ind w:left="6480" w:hanging="360"/>
+      </w:pPr>
+      <w:rPr>
+        <w:rFonts w:ascii="Wingdings" w:hAnsi="Wingdings" w:hint="default"/>
+      </w:rPr>
+    </w:lvl>
+  </w:abstractNum>
+  <w:abstractNum w:abstractNumId="14">
     <w:nsid w:val="732F1176"/>
     <w:multiLevelType w:val="hybridMultilevel"/>
     <w:tmpl w:val="FF20F2A4"/>
@@ -2396,7 +3465,7 @@
       </w:pPr>
     </w:lvl>
   </w:abstractNum>
-  <w:abstractNum w:abstractNumId="6">
+  <w:abstractNum w:abstractNumId="15">
     <w:nsid w:val="7F941C85"/>
     <w:multiLevelType w:val="multilevel"/>
     <w:tmpl w:val="A3B60946"/>
@@ -2510,31 +3579,58 @@
     </w:lvl>
   </w:abstractNum>
   <w:num w:numId="1">
+    <w:abstractNumId w:val="14"/>
+  </w:num>
+  <w:num w:numId="2">
+    <w:abstractNumId w:val="6"/>
+  </w:num>
+  <w:num w:numId="3">
+    <w:abstractNumId w:val="15"/>
+  </w:num>
+  <w:num w:numId="4">
+    <w:abstractNumId w:val="4"/>
+  </w:num>
+  <w:num w:numId="5">
+    <w:abstractNumId w:val="12"/>
+  </w:num>
+  <w:num w:numId="6">
+    <w:abstractNumId w:val="9"/>
+  </w:num>
+  <w:num w:numId="7">
     <w:abstractNumId w:val="5"/>
   </w:num>
-  <w:num w:numId="2">
+  <w:num w:numId="8">
     <w:abstractNumId w:val="2"/>
   </w:num>
-  <w:num w:numId="3">
-    <w:abstractNumId w:val="6"/>
+  <w:num w:numId="9">
+    <w:abstractNumId w:val="13"/>
   </w:num>
-  <w:num w:numId="4">
+  <w:num w:numId="10">
+    <w:abstractNumId w:val="1"/>
+  </w:num>
+  <w:num w:numId="11">
+    <w:abstractNumId w:val="7"/>
+  </w:num>
+  <w:num w:numId="12">
+    <w:abstractNumId w:val="8"/>
+  </w:num>
+  <w:num w:numId="13">
+    <w:abstractNumId w:val="3"/>
+  </w:num>
+  <w:num w:numId="14">
     <w:abstractNumId w:val="0"/>
   </w:num>
-  <w:num w:numId="5">
-    <w:abstractNumId w:val="4"/>
+  <w:num w:numId="15">
+    <w:abstractNumId w:val="10"/>
   </w:num>
-  <w:num w:numId="6">
-    <w:abstractNumId w:val="3"/>
-  </w:num>
-  <w:num w:numId="7">
-    <w:abstractNumId w:val="1"/>
+  <w:num w:numId="16">
+    <w:abstractNumId w:val="11"/>
   </w:num>
 </w:numbering>
 </file>
 
 <file path=word/styles.xml><?xml version="1.0" encoding="utf-8"?>
-<w:styles xmlns:mc="http://schemas.openxmlformats.org/markup-compatibility/2006" xmlns:r="http://schemas.openxmlformats.org/officeDocument/2006/relationships" xmlns:w="http://schemas.openxmlformats.org/wordprocessingml/2006/main" xmlns:w14="http://schemas.microsoft.com/office/word/2010/wordml" mc:Ignorable="w14">
+<w:styles xmlns:r="http://schemas.openxmlformats.org/officeDocument/2006/relationships" xmlns:w="http://schemas.openxmlformats.org/wordprocessingml/2006/main">
   <w:docDefaults>
     <w:rPrDefault>
       <w:rPr>
@@ -2755,6 +3851,7 @@
     <w:uiPriority w:val="99"/>
     <w:semiHidden/>
     <w:unhideWhenUsed/>
+    <w:qFormat/>
     <w:tblPr>
       <w:tblInd w:w="0" w:type="dxa"/>
       <w:tblCellMar>

</xml_diff>